<commit_message>
fin biblio ajout modif feature + convention stage
</commit_message>
<xml_diff>
--- a/Stage/08-CONVENTION_DE_STAGE_ADRAR.docx
+++ b/Stage/08-CONVENTION_DE_STAGE_ADRAR.docx
@@ -1,6 +1,6 @@
 
 <file path=word/document.xml><?xml version="1.0" encoding="utf-8"?>
-<w:document xmlns:wpc="http://schemas.microsoft.com/office/word/2010/wordprocessingCanvas" xmlns:cx="http://schemas.microsoft.com/office/drawing/2014/chartex" xmlns:cx1="http://schemas.microsoft.com/office/drawing/2015/9/8/chartex" xmlns:mc="http://schemas.openxmlformats.org/markup-compatibility/2006" xmlns:o="urn:schemas-microsoft-com:office:office" xmlns:r="http://schemas.openxmlformats.org/officeDocument/2006/relationships" xmlns:m="http://schemas.openxmlformats.org/officeDocument/2006/math" xmlns:v="urn:schemas-microsoft-com:vml" xmlns:wp14="http://schemas.microsoft.com/office/word/2010/wordprocessingDrawing" xmlns:wp="http://schemas.openxmlformats.org/drawingml/2006/wordprocessingDrawing" xmlns:w10="urn:schemas-microsoft-com:office:word" xmlns:w="http://schemas.openxmlformats.org/wordprocessingml/2006/main" xmlns:w14="http://schemas.microsoft.com/office/word/2010/wordml" xmlns:w15="http://schemas.microsoft.com/office/word/2012/wordml" xmlns:w16se="http://schemas.microsoft.com/office/word/2015/wordml/symex" xmlns:wpg="http://schemas.microsoft.com/office/word/2010/wordprocessingGroup" xmlns:wpi="http://schemas.microsoft.com/office/word/2010/wordprocessingInk" xmlns:wne="http://schemas.microsoft.com/office/word/2006/wordml" xmlns:wps="http://schemas.microsoft.com/office/word/2010/wordprocessingShape" mc:Ignorable="w14 w15 w16se wp14">
+<w:document xmlns:wpc="http://schemas.microsoft.com/office/word/2010/wordprocessingCanvas" xmlns:cx="http://schemas.microsoft.com/office/drawing/2014/chartex" xmlns:mc="http://schemas.openxmlformats.org/markup-compatibility/2006" xmlns:o="urn:schemas-microsoft-com:office:office" xmlns:r="http://schemas.openxmlformats.org/officeDocument/2006/relationships" xmlns:m="http://schemas.openxmlformats.org/officeDocument/2006/math" xmlns:v="urn:schemas-microsoft-com:vml" xmlns:wp14="http://schemas.microsoft.com/office/word/2010/wordprocessingDrawing" xmlns:wp="http://schemas.openxmlformats.org/drawingml/2006/wordprocessingDrawing" xmlns:w10="urn:schemas-microsoft-com:office:word" xmlns:w="http://schemas.openxmlformats.org/wordprocessingml/2006/main" xmlns:w14="http://schemas.microsoft.com/office/word/2010/wordml" xmlns:w15="http://schemas.microsoft.com/office/word/2012/wordml" xmlns:w16se="http://schemas.microsoft.com/office/word/2015/wordml/symex" xmlns:wpg="http://schemas.microsoft.com/office/word/2010/wordprocessingGroup" xmlns:wpi="http://schemas.microsoft.com/office/word/2010/wordprocessingInk" xmlns:wne="http://schemas.microsoft.com/office/word/2006/wordml" xmlns:wps="http://schemas.microsoft.com/office/word/2010/wordprocessingShape" mc:Ignorable="w14 w15 w16se wp14">
   <w:body>
     <w:p>
       <w:pPr>
@@ -1216,53 +1216,14 @@
       </w:pPr>
       <w:r>
         <w:rPr>
-          <w:rFonts w:ascii="Calibri" w:hAnsi="Calibri" w:cs="Calibri"/>
-          <w:sz w:val="24"/>
-        </w:rPr>
-        <w:t xml:space="preserve">Rue Irène </w:t>
-      </w:r>
-      <w:proofErr w:type="spellStart"/>
-      <w:r>
-        <w:rPr>
-          <w:rFonts w:ascii="Calibri" w:hAnsi="Calibri" w:cs="Calibri"/>
-          <w:sz w:val="24"/>
-        </w:rPr>
-        <w:t>Joliot</w:t>
-      </w:r>
-      <w:proofErr w:type="spellEnd"/>
-      <w:r>
-        <w:rPr>
-          <w:rFonts w:ascii="Calibri" w:hAnsi="Calibri" w:cs="Calibri"/>
-          <w:sz w:val="24"/>
-        </w:rPr>
-        <w:t xml:space="preserve"> Curie</w:t>
-      </w:r>
-    </w:p>
-    <w:p>
-      <w:pPr>
-        <w:jc w:val="both"/>
-        <w:rPr>
-          <w:rFonts w:ascii="Calibri" w:hAnsi="Calibri" w:cs="Calibri"/>
-          <w:sz w:val="24"/>
-        </w:rPr>
-      </w:pPr>
-      <w:r>
-        <w:rPr>
-          <w:rFonts w:ascii="Calibri" w:hAnsi="Calibri" w:cs="Calibri"/>
-          <w:sz w:val="24"/>
-        </w:rPr>
-        <w:t>31250 RAMONVILLE St AGNE</w:t>
-      </w:r>
-    </w:p>
-    <w:p>
-      <w:pPr>
-        <w:ind w:firstLine="708"/>
-        <w:jc w:val="both"/>
-        <w:rPr>
-          <w:rFonts w:ascii="Calibri" w:hAnsi="Calibri" w:cs="Calibri"/>
-          <w:sz w:val="24"/>
-        </w:rPr>
-      </w:pPr>
+          <w:rFonts w:ascii="Arial" w:hAnsi="Arial" w:cs="Arial"/>
+          <w:color w:val="222222"/>
+          <w:sz w:val="21"/>
+          <w:szCs w:val="21"/>
+          <w:shd w:val="clear" w:color="auto" w:fill="FFFFFF"/>
+        </w:rPr>
+        <w:t>4657 Rue de la Jeune Parque, 34070 Montpellier</w:t>
+      </w:r>
       <w:r>
         <w:rPr>
           <w:rFonts w:ascii="Calibri" w:hAnsi="Calibri" w:cs="Calibri"/>
@@ -1894,7 +1855,14 @@
           <w:sz w:val="24"/>
           <w:u w:val="single"/>
         </w:rPr>
-        <w:tab/>
+        <w:t>02</w:t>
+      </w:r>
+      <w:r>
+        <w:rPr>
+          <w:rFonts w:ascii="Calibri" w:hAnsi="Calibri" w:cs="Calibri"/>
+          <w:sz w:val="24"/>
+          <w:u w:val="single"/>
+        </w:rPr>
         <w:t>/</w:t>
       </w:r>
       <w:r>
@@ -1904,6 +1872,21 @@
           <w:u w:val="single"/>
         </w:rPr>
         <w:tab/>
+      </w:r>
+      <w:r>
+        <w:rPr>
+          <w:rFonts w:ascii="Calibri" w:hAnsi="Calibri" w:cs="Calibri"/>
+          <w:sz w:val="24"/>
+          <w:u w:val="single"/>
+        </w:rPr>
+        <w:t>11</w:t>
+      </w:r>
+      <w:r>
+        <w:rPr>
+          <w:rFonts w:ascii="Calibri" w:hAnsi="Calibri" w:cs="Calibri"/>
+          <w:sz w:val="24"/>
+          <w:u w:val="single"/>
+        </w:rPr>
         <w:t>/</w:t>
       </w:r>
       <w:r>
@@ -1918,6 +1901,14 @@
         <w:rPr>
           <w:rFonts w:ascii="Calibri" w:hAnsi="Calibri" w:cs="Calibri"/>
           <w:sz w:val="24"/>
+          <w:u w:val="single"/>
+        </w:rPr>
+        <w:t>2021</w:t>
+      </w:r>
+      <w:r>
+        <w:rPr>
+          <w:rFonts w:ascii="Calibri" w:hAnsi="Calibri" w:cs="Calibri"/>
+          <w:sz w:val="24"/>
         </w:rPr>
         <w:tab/>
       </w:r>
@@ -1941,7 +1932,14 @@
           <w:sz w:val="24"/>
           <w:u w:val="single"/>
         </w:rPr>
-        <w:tab/>
+        <w:t>07</w:t>
+      </w:r>
+      <w:r>
+        <w:rPr>
+          <w:rFonts w:ascii="Calibri" w:hAnsi="Calibri" w:cs="Calibri"/>
+          <w:sz w:val="24"/>
+          <w:u w:val="single"/>
+        </w:rPr>
         <w:t>/</w:t>
       </w:r>
       <w:r>
@@ -1951,6 +1949,21 @@
           <w:u w:val="single"/>
         </w:rPr>
         <w:tab/>
+      </w:r>
+      <w:r>
+        <w:rPr>
+          <w:rFonts w:ascii="Calibri" w:hAnsi="Calibri" w:cs="Calibri"/>
+          <w:sz w:val="24"/>
+          <w:u w:val="single"/>
+        </w:rPr>
+        <w:t>01</w:t>
+      </w:r>
+      <w:r>
+        <w:rPr>
+          <w:rFonts w:ascii="Calibri" w:hAnsi="Calibri" w:cs="Calibri"/>
+          <w:sz w:val="24"/>
+          <w:u w:val="single"/>
+        </w:rPr>
         <w:t>/</w:t>
       </w:r>
       <w:r>
@@ -1960,6 +1973,14 @@
           <w:u w:val="single"/>
         </w:rPr>
         <w:tab/>
+      </w:r>
+      <w:r>
+        <w:rPr>
+          <w:rFonts w:ascii="Calibri" w:hAnsi="Calibri" w:cs="Calibri"/>
+          <w:sz w:val="24"/>
+          <w:u w:val="single"/>
+        </w:rPr>
+        <w:t>2022</w:t>
       </w:r>
     </w:p>
     <w:p>
@@ -1993,58 +2014,87 @@
           <w:b/>
           <w:sz w:val="28"/>
         </w:rPr>
-        <w:t>Les référents Entreprise de l’ADRAR sont :</w:t>
-      </w:r>
-    </w:p>
-    <w:p>
-      <w:pPr>
-        <w:jc w:val="both"/>
-        <w:rPr>
-          <w:rFonts w:ascii="Calibri" w:hAnsi="Calibri" w:cs="Calibri"/>
-          <w:sz w:val="24"/>
-        </w:rPr>
-      </w:pPr>
-      <w:r>
-        <w:rPr>
-          <w:rFonts w:ascii="Calibri" w:hAnsi="Calibri" w:cs="Calibri"/>
-          <w:sz w:val="24"/>
-        </w:rPr>
-        <w:t>Laurence Collot</w:t>
-      </w:r>
-      <w:r>
-        <w:rPr>
-          <w:rFonts w:ascii="Calibri" w:hAnsi="Calibri" w:cs="Calibri"/>
-          <w:sz w:val="24"/>
-        </w:rPr>
-        <w:tab/>
-      </w:r>
-      <w:r>
-        <w:rPr>
-          <w:rFonts w:ascii="Calibri" w:hAnsi="Calibri" w:cs="Calibri"/>
-          <w:sz w:val="24"/>
-        </w:rPr>
-        <w:t xml:space="preserve">Tel : </w:t>
-      </w:r>
-      <w:r>
-        <w:rPr>
-          <w:rFonts w:ascii="Calibri" w:hAnsi="Calibri" w:cs="Calibri"/>
-          <w:sz w:val="24"/>
-        </w:rPr>
-        <w:t>06.73.99.60.42</w:t>
-      </w:r>
-      <w:r>
-        <w:rPr>
-          <w:rFonts w:ascii="Calibri" w:hAnsi="Calibri" w:cs="Calibri"/>
-          <w:sz w:val="24"/>
-        </w:rPr>
-        <w:tab/>
-      </w:r>
-      <w:r>
-        <w:rPr>
-          <w:rFonts w:ascii="Calibri" w:hAnsi="Calibri" w:cs="Calibri"/>
-          <w:sz w:val="24"/>
-        </w:rPr>
-        <w:tab/>
+        <w:t xml:space="preserve">Le </w:t>
+      </w:r>
+      <w:r>
+        <w:rPr>
+          <w:rFonts w:ascii="Calibri" w:hAnsi="Calibri" w:cs="Calibri"/>
+          <w:b/>
+          <w:sz w:val="28"/>
+        </w:rPr>
+        <w:t xml:space="preserve">formateur </w:t>
+      </w:r>
+      <w:r>
+        <w:rPr>
+          <w:rFonts w:ascii="Calibri" w:hAnsi="Calibri" w:cs="Calibri"/>
+          <w:b/>
+          <w:sz w:val="28"/>
+        </w:rPr>
+        <w:t xml:space="preserve">référent </w:t>
+      </w:r>
+      <w:r>
+        <w:rPr>
+          <w:rFonts w:ascii="Calibri" w:hAnsi="Calibri" w:cs="Calibri"/>
+          <w:b/>
+          <w:sz w:val="28"/>
+        </w:rPr>
+        <w:t xml:space="preserve">du stagiaire et référent </w:t>
+      </w:r>
+      <w:r>
+        <w:rPr>
+          <w:rFonts w:ascii="Calibri" w:hAnsi="Calibri" w:cs="Calibri"/>
+          <w:b/>
+          <w:sz w:val="28"/>
+        </w:rPr>
+        <w:t>Entrepris</w:t>
+      </w:r>
+      <w:r>
+        <w:rPr>
+          <w:rFonts w:ascii="Calibri" w:hAnsi="Calibri" w:cs="Calibri"/>
+          <w:b/>
+          <w:sz w:val="28"/>
+        </w:rPr>
+        <w:t>e</w:t>
+      </w:r>
+      <w:r>
+        <w:rPr>
+          <w:rFonts w:ascii="Calibri" w:hAnsi="Calibri" w:cs="Calibri"/>
+          <w:b/>
+          <w:sz w:val="28"/>
+        </w:rPr>
+        <w:t xml:space="preserve"> de l’ADRAR </w:t>
+      </w:r>
+      <w:r>
+        <w:rPr>
+          <w:rFonts w:ascii="Calibri" w:hAnsi="Calibri" w:cs="Calibri"/>
+          <w:b/>
+          <w:sz w:val="28"/>
+        </w:rPr>
+        <w:t>est</w:t>
+      </w:r>
+      <w:r>
+        <w:rPr>
+          <w:rFonts w:ascii="Calibri" w:hAnsi="Calibri" w:cs="Calibri"/>
+          <w:b/>
+          <w:sz w:val="28"/>
+        </w:rPr>
+        <w:t> :</w:t>
+      </w:r>
+    </w:p>
+    <w:p>
+      <w:pPr>
+        <w:jc w:val="both"/>
+        <w:rPr>
+          <w:rFonts w:ascii="Calibri" w:hAnsi="Calibri" w:cs="Calibri"/>
+          <w:sz w:val="24"/>
+        </w:rPr>
+      </w:pPr>
+      <w:r>
+        <w:rPr>
+          <w:rFonts w:ascii="Calibri" w:hAnsi="Calibri" w:cs="Calibri"/>
+          <w:sz w:val="24"/>
+        </w:rPr>
+        <w:t>Be</w:t>
       </w:r>
       <w:bookmarkStart w:id="0" w:name="_GoBack"/>
       <w:bookmarkEnd w:id="0"/>
@@ -2053,83 +2103,63 @@
           <w:rFonts w:ascii="Calibri" w:hAnsi="Calibri" w:cs="Calibri"/>
           <w:sz w:val="24"/>
         </w:rPr>
-        <w:t>Mail</w:t>
-      </w:r>
-      <w:proofErr w:type="gramStart"/>
-      <w:r>
-        <w:rPr>
-          <w:rFonts w:ascii="Calibri" w:hAnsi="Calibri" w:cs="Calibri"/>
-          <w:sz w:val="24"/>
-        </w:rPr>
-        <w:t> :laurencecollot@adrar-formation.com</w:t>
-      </w:r>
-      <w:proofErr w:type="gramEnd"/>
-    </w:p>
-    <w:p>
-      <w:pPr>
-        <w:jc w:val="both"/>
-        <w:rPr>
-          <w:rFonts w:ascii="Calibri" w:hAnsi="Calibri" w:cs="Calibri"/>
-          <w:sz w:val="24"/>
-        </w:rPr>
-      </w:pPr>
-      <w:r>
-        <w:rPr>
-          <w:rFonts w:ascii="Calibri" w:hAnsi="Calibri" w:cs="Calibri"/>
-          <w:sz w:val="24"/>
-        </w:rPr>
-        <w:t xml:space="preserve">Xxx </w:t>
-      </w:r>
-      <w:r>
-        <w:rPr>
-          <w:rFonts w:ascii="Calibri" w:hAnsi="Calibri" w:cs="Calibri"/>
-          <w:sz w:val="24"/>
-        </w:rPr>
-        <w:tab/>
-      </w:r>
-      <w:r>
-        <w:rPr>
-          <w:rFonts w:ascii="Calibri" w:hAnsi="Calibri" w:cs="Calibri"/>
-          <w:sz w:val="24"/>
-        </w:rPr>
-        <w:tab/>
-      </w:r>
-      <w:r>
-        <w:rPr>
-          <w:rFonts w:ascii="Calibri" w:hAnsi="Calibri" w:cs="Calibri"/>
-          <w:sz w:val="24"/>
-        </w:rPr>
-        <w:tab/>
-        <w:t xml:space="preserve">Tel </w:t>
-      </w:r>
-      <w:r>
-        <w:rPr>
-          <w:rFonts w:ascii="Calibri" w:hAnsi="Calibri" w:cs="Calibri"/>
-          <w:sz w:val="24"/>
-        </w:rPr>
-        <w:tab/>
-      </w:r>
-      <w:r>
-        <w:rPr>
-          <w:rFonts w:ascii="Calibri" w:hAnsi="Calibri" w:cs="Calibri"/>
-          <w:sz w:val="24"/>
-        </w:rPr>
-        <w:tab/>
-      </w:r>
-      <w:r>
-        <w:rPr>
-          <w:rFonts w:ascii="Calibri" w:hAnsi="Calibri" w:cs="Calibri"/>
-          <w:sz w:val="24"/>
-        </w:rPr>
-        <w:tab/>
-      </w:r>
-      <w:r>
-        <w:rPr>
-          <w:rFonts w:ascii="Calibri" w:hAnsi="Calibri" w:cs="Calibri"/>
-          <w:sz w:val="24"/>
-        </w:rPr>
-        <w:tab/>
-        <w:t xml:space="preserve">Mail : </w:t>
+        <w:t>njamin BAILLY</w:t>
+      </w:r>
+      <w:r>
+        <w:rPr>
+          <w:rFonts w:ascii="Calibri" w:hAnsi="Calibri" w:cs="Calibri"/>
+          <w:sz w:val="24"/>
+        </w:rPr>
+        <w:tab/>
+      </w:r>
+      <w:r>
+        <w:rPr>
+          <w:rFonts w:ascii="Calibri" w:hAnsi="Calibri" w:cs="Calibri"/>
+          <w:sz w:val="24"/>
+        </w:rPr>
+        <w:tab/>
+      </w:r>
+      <w:r>
+        <w:rPr>
+          <w:rFonts w:ascii="Calibri" w:hAnsi="Calibri" w:cs="Calibri"/>
+          <w:sz w:val="24"/>
+        </w:rPr>
+        <w:t xml:space="preserve"> </w:t>
+      </w:r>
+      <w:r>
+        <w:rPr>
+          <w:rFonts w:ascii="Calibri" w:hAnsi="Calibri" w:cs="Calibri"/>
+          <w:sz w:val="24"/>
+        </w:rPr>
+        <w:t>07 64 89 49 17</w:t>
+      </w:r>
+      <w:r>
+        <w:rPr>
+          <w:rFonts w:ascii="Calibri" w:hAnsi="Calibri" w:cs="Calibri"/>
+          <w:sz w:val="24"/>
+        </w:rPr>
+        <w:tab/>
+      </w:r>
+      <w:r>
+        <w:rPr>
+          <w:rFonts w:ascii="Calibri" w:hAnsi="Calibri" w:cs="Calibri"/>
+          <w:sz w:val="24"/>
+        </w:rPr>
+        <w:tab/>
+      </w:r>
+      <w:r>
+        <w:rPr>
+          <w:rFonts w:ascii="Calibri" w:hAnsi="Calibri" w:cs="Calibri"/>
+          <w:sz w:val="24"/>
+        </w:rPr>
+        <w:t>benjamin.bailly@adrar-formation.com</w:t>
+      </w:r>
+      <w:r>
+        <w:rPr>
+          <w:rFonts w:ascii="Calibri" w:hAnsi="Calibri" w:cs="Calibri"/>
+          <w:sz w:val="24"/>
+        </w:rPr>
+        <w:t xml:space="preserve"> </w:t>
       </w:r>
     </w:p>
     <w:p>
@@ -2324,8 +2354,40 @@
           <w:szCs w:val="22"/>
           <w:u w:val="single"/>
         </w:rPr>
-        <w:t>Article 3</w:t>
-      </w:r>
+        <w:t xml:space="preserve">Article 3 </w:t>
+      </w:r>
+      <w:r>
+        <w:rPr>
+          <w:rFonts w:ascii="Calibri" w:hAnsi="Calibri" w:cs="Calibri"/>
+          <w:b/>
+          <w:sz w:val="22"/>
+          <w:szCs w:val="22"/>
+          <w:u w:val="single"/>
+        </w:rPr>
+        <w:t>-</w:t>
+      </w:r>
+      <w:proofErr w:type="gramStart"/>
+      <w:r>
+        <w:rPr>
+          <w:rFonts w:ascii="Calibri" w:hAnsi="Calibri" w:cs="Calibri"/>
+          <w:b/>
+          <w:sz w:val="22"/>
+          <w:szCs w:val="22"/>
+          <w:u w:val="single"/>
+        </w:rPr>
+        <w:t>1</w:t>
+      </w:r>
+      <w:r>
+        <w:rPr>
+          <w:rFonts w:ascii="Calibri" w:hAnsi="Calibri" w:cs="Calibri"/>
+          <w:b/>
+          <w:sz w:val="22"/>
+          <w:szCs w:val="22"/>
+          <w:u w:val="single"/>
+        </w:rPr>
+        <w:t>:</w:t>
+      </w:r>
+      <w:proofErr w:type="gramEnd"/>
       <w:r>
         <w:rPr>
           <w:rFonts w:ascii="Calibri" w:hAnsi="Calibri" w:cs="Calibri"/>
@@ -2336,85 +2398,225 @@
         </w:rPr>
         <w:t xml:space="preserve"> </w:t>
       </w:r>
-      <w:r>
-        <w:rPr>
-          <w:rFonts w:ascii="Calibri" w:hAnsi="Calibri" w:cs="Calibri"/>
-          <w:b/>
-          <w:sz w:val="22"/>
-          <w:szCs w:val="22"/>
-          <w:u w:val="single"/>
-        </w:rPr>
-        <w:t>-1</w:t>
-      </w:r>
-      <w:r>
-        <w:rPr>
-          <w:rFonts w:ascii="Calibri" w:hAnsi="Calibri" w:cs="Calibri"/>
-          <w:b/>
-          <w:sz w:val="22"/>
-          <w:szCs w:val="22"/>
-          <w:u w:val="single"/>
-        </w:rPr>
-        <w:t xml:space="preserve">: </w:t>
-      </w:r>
-    </w:p>
-    <w:p>
-      <w:pPr>
-        <w:jc w:val="both"/>
-        <w:rPr>
-          <w:rFonts w:ascii="Calibri" w:hAnsi="Calibri" w:cs="Calibri"/>
-          <w:sz w:val="22"/>
-          <w:szCs w:val="22"/>
-        </w:rPr>
-      </w:pPr>
-      <w:r>
-        <w:rPr>
-          <w:rFonts w:ascii="Calibri" w:hAnsi="Calibri" w:cs="Calibri"/>
-          <w:sz w:val="22"/>
-          <w:szCs w:val="22"/>
-        </w:rPr>
-        <w:t xml:space="preserve">Conformément à la loi 98-461 du 13/06/1998, article 212-1 du code de travail, </w:t>
-      </w:r>
-      <w:r>
-        <w:rPr>
-          <w:rFonts w:ascii="Calibri" w:hAnsi="Calibri" w:cs="Calibri"/>
-          <w:sz w:val="22"/>
-          <w:szCs w:val="22"/>
-        </w:rPr>
-        <w:t>stipulant que</w:t>
-      </w:r>
-      <w:r>
-        <w:rPr>
-          <w:rFonts w:ascii="Calibri" w:hAnsi="Calibri" w:cs="Calibri"/>
-          <w:sz w:val="22"/>
-          <w:szCs w:val="22"/>
-        </w:rPr>
-        <w:t xml:space="preserve"> la durée légale du travail effectif des salariés est fixée à 35 heures par semaine et qu'elle ne peut excéder 10 heures par jour, durant ce stage, la présence du stagiaire sera effective selon les horaires de l'entreprise sur la base de 35 heures par semaine. Il bénéficie aussi du repos hebdomadaire. </w:t>
-      </w:r>
-    </w:p>
-    <w:p>
-      <w:pPr>
-        <w:jc w:val="both"/>
-        <w:rPr>
-          <w:rFonts w:ascii="Calibri" w:hAnsi="Calibri" w:cs="Calibri"/>
-          <w:sz w:val="22"/>
-          <w:szCs w:val="22"/>
-        </w:rPr>
-      </w:pPr>
-      <w:r>
-        <w:rPr>
-          <w:rFonts w:ascii="Calibri" w:hAnsi="Calibri" w:cs="Calibri"/>
-          <w:sz w:val="22"/>
-          <w:szCs w:val="22"/>
-        </w:rPr>
-        <w:t>L’entreprise remettra au stagiaire dès son arrivée les horaires de travail sur la pé</w:t>
-      </w:r>
-      <w:r>
-        <w:rPr>
-          <w:rFonts w:ascii="Calibri" w:hAnsi="Calibri" w:cs="Calibri"/>
-          <w:sz w:val="22"/>
-          <w:szCs w:val="22"/>
-        </w:rPr>
-        <w:t>riode.</w:t>
+    </w:p>
+    <w:p>
+      <w:pPr>
+        <w:jc w:val="both"/>
+        <w:rPr>
+          <w:rFonts w:ascii="Calibri" w:hAnsi="Calibri" w:cs="Calibri"/>
+          <w:sz w:val="22"/>
+          <w:szCs w:val="22"/>
+        </w:rPr>
+      </w:pPr>
+      <w:r>
+        <w:rPr>
+          <w:rFonts w:ascii="Calibri" w:hAnsi="Calibri" w:cs="Calibri"/>
+          <w:sz w:val="22"/>
+          <w:szCs w:val="22"/>
+        </w:rPr>
+        <w:t>Conformément aux articles L6343-2, L6343-</w:t>
+      </w:r>
+      <w:proofErr w:type="gramStart"/>
+      <w:r>
+        <w:rPr>
+          <w:rFonts w:ascii="Calibri" w:hAnsi="Calibri" w:cs="Calibri"/>
+          <w:sz w:val="22"/>
+          <w:szCs w:val="22"/>
+        </w:rPr>
+        <w:t>3  et</w:t>
+      </w:r>
+      <w:proofErr w:type="gramEnd"/>
+      <w:r>
+        <w:rPr>
+          <w:rFonts w:ascii="Calibri" w:hAnsi="Calibri" w:cs="Calibri"/>
+          <w:sz w:val="22"/>
+          <w:szCs w:val="22"/>
+        </w:rPr>
+        <w:t xml:space="preserve"> L6343-4  </w:t>
+      </w:r>
+      <w:r>
+        <w:rPr>
+          <w:rFonts w:ascii="Calibri" w:hAnsi="Calibri" w:cs="Calibri"/>
+          <w:sz w:val="22"/>
+          <w:szCs w:val="22"/>
+        </w:rPr>
+        <w:t>du code du travail :</w:t>
+      </w:r>
+    </w:p>
+    <w:p>
+      <w:pPr>
+        <w:pStyle w:val="Paragraphedeliste"/>
+        <w:numPr>
+          <w:ilvl w:val="0"/>
+          <w:numId w:val="6"/>
+        </w:numPr>
+        <w:ind w:left="284" w:hanging="284"/>
+        <w:jc w:val="both"/>
+        <w:rPr>
+          <w:rFonts w:ascii="Calibri" w:hAnsi="Calibri" w:cs="Calibri"/>
+          <w:bCs/>
+          <w:sz w:val="22"/>
+          <w:szCs w:val="22"/>
+        </w:rPr>
+      </w:pPr>
+      <w:r>
+        <w:rPr>
+          <w:rFonts w:ascii="Calibri" w:hAnsi="Calibri" w:cs="Calibri"/>
+          <w:bCs/>
+          <w:sz w:val="22"/>
+          <w:szCs w:val="22"/>
+        </w:rPr>
+        <w:t xml:space="preserve">La durée du travail applicable au stagiaire non titulaire d'un contrat de travail ne peut excéder la durée légale hebdomadaire et la durée quotidienne du </w:t>
+      </w:r>
+      <w:proofErr w:type="gramStart"/>
+      <w:r>
+        <w:rPr>
+          <w:rFonts w:ascii="Calibri" w:hAnsi="Calibri" w:cs="Calibri"/>
+          <w:bCs/>
+          <w:sz w:val="22"/>
+          <w:szCs w:val="22"/>
+        </w:rPr>
+        <w:t>travail</w:t>
+      </w:r>
+      <w:r>
+        <w:rPr>
+          <w:rFonts w:ascii="Calibri" w:hAnsi="Calibri" w:cs="Calibri"/>
+          <w:bCs/>
+          <w:sz w:val="22"/>
+          <w:szCs w:val="22"/>
+        </w:rPr>
+        <w:t> </w:t>
+      </w:r>
+      <w:r>
+        <w:rPr>
+          <w:rFonts w:ascii="Calibri" w:hAnsi="Calibri" w:cs="Calibri"/>
+          <w:b/>
+          <w:sz w:val="22"/>
+          <w:szCs w:val="22"/>
+          <w:u w:val="single"/>
+        </w:rPr>
+        <w:t xml:space="preserve"> </w:t>
+      </w:r>
+      <w:r>
+        <w:rPr>
+          <w:rFonts w:ascii="Calibri" w:hAnsi="Calibri" w:cs="Calibri"/>
+          <w:b/>
+          <w:sz w:val="22"/>
+          <w:szCs w:val="22"/>
+          <w:u w:val="single"/>
+        </w:rPr>
+        <w:t>(</w:t>
+      </w:r>
+      <w:proofErr w:type="gramEnd"/>
+      <w:r>
+        <w:rPr>
+          <w:rFonts w:ascii="Calibri" w:hAnsi="Calibri" w:cs="Calibri"/>
+          <w:sz w:val="22"/>
+          <w:szCs w:val="22"/>
+        </w:rPr>
+        <w:t xml:space="preserve">35 heures par semaine </w:t>
+      </w:r>
+      <w:r>
+        <w:rPr>
+          <w:rFonts w:ascii="Calibri" w:hAnsi="Calibri" w:cs="Calibri"/>
+          <w:sz w:val="22"/>
+          <w:szCs w:val="22"/>
+        </w:rPr>
+        <w:t xml:space="preserve">/ </w:t>
+      </w:r>
+      <w:r>
+        <w:rPr>
+          <w:rFonts w:ascii="Calibri" w:hAnsi="Calibri" w:cs="Calibri"/>
+          <w:sz w:val="22"/>
+          <w:szCs w:val="22"/>
+        </w:rPr>
+        <w:t>10 heures par jour</w:t>
+      </w:r>
+      <w:r>
+        <w:rPr>
+          <w:rFonts w:ascii="Calibri" w:hAnsi="Calibri" w:cs="Calibri"/>
+          <w:sz w:val="22"/>
+          <w:szCs w:val="22"/>
+        </w:rPr>
+        <w:t>).</w:t>
+      </w:r>
+    </w:p>
+    <w:p>
+      <w:pPr>
+        <w:pStyle w:val="Paragraphedeliste"/>
+        <w:numPr>
+          <w:ilvl w:val="0"/>
+          <w:numId w:val="6"/>
+        </w:numPr>
+        <w:ind w:left="284" w:hanging="284"/>
+        <w:jc w:val="both"/>
+        <w:rPr>
+          <w:rFonts w:ascii="Calibri" w:hAnsi="Calibri" w:cs="Calibri"/>
+          <w:bCs/>
+          <w:sz w:val="22"/>
+          <w:szCs w:val="22"/>
+        </w:rPr>
+      </w:pPr>
+      <w:r>
+        <w:rPr>
+          <w:rFonts w:ascii="Calibri" w:hAnsi="Calibri" w:cs="Calibri"/>
+          <w:bCs/>
+          <w:sz w:val="22"/>
+          <w:szCs w:val="22"/>
+        </w:rPr>
+        <w:t xml:space="preserve">La durée maximale hebdomadaire ci-dessus fixée s'entend de toute heure de travail effectif ou de présence sur les lieux de travail. </w:t>
+      </w:r>
+    </w:p>
+    <w:p>
+      <w:pPr>
+        <w:pStyle w:val="Paragraphedeliste"/>
+        <w:numPr>
+          <w:ilvl w:val="0"/>
+          <w:numId w:val="6"/>
+        </w:numPr>
+        <w:ind w:left="284" w:hanging="284"/>
+        <w:jc w:val="both"/>
+        <w:rPr>
+          <w:rFonts w:ascii="Calibri" w:hAnsi="Calibri" w:cs="Calibri"/>
+          <w:bCs/>
+          <w:sz w:val="22"/>
+          <w:szCs w:val="22"/>
+        </w:rPr>
+      </w:pPr>
+      <w:r>
+        <w:rPr>
+          <w:rFonts w:ascii="Calibri" w:hAnsi="Calibri" w:cs="Calibri"/>
+          <w:bCs/>
+          <w:sz w:val="22"/>
+          <w:szCs w:val="22"/>
+        </w:rPr>
+        <w:t xml:space="preserve">Le stagiaire non titulaire d'un contrat de travail ne peut accomplir d'heures supplémentaires.  </w:t>
+      </w:r>
+    </w:p>
+    <w:p>
+      <w:pPr>
+        <w:pStyle w:val="Paragraphedeliste"/>
+        <w:numPr>
+          <w:ilvl w:val="0"/>
+          <w:numId w:val="6"/>
+        </w:numPr>
+        <w:ind w:left="284" w:hanging="284"/>
+        <w:jc w:val="both"/>
+        <w:rPr>
+          <w:rFonts w:ascii="Calibri" w:hAnsi="Calibri" w:cs="Calibri"/>
+          <w:bCs/>
+          <w:sz w:val="22"/>
+          <w:szCs w:val="22"/>
+        </w:rPr>
+      </w:pPr>
+      <w:r>
+        <w:rPr>
+          <w:rFonts w:ascii="Calibri" w:hAnsi="Calibri" w:cs="Calibri"/>
+          <w:bCs/>
+          <w:sz w:val="22"/>
+          <w:szCs w:val="22"/>
+        </w:rPr>
+        <w:t>Le stagiaire non titulaire d'un contrat de travail bénéficie du repos dominical</w:t>
       </w:r>
     </w:p>
     <w:p>
@@ -2435,15 +2637,15 @@
         <mc:AlternateContent>
           <mc:Choice Requires="wps">
             <w:drawing>
-              <wp:anchor distT="0" distB="0" distL="114300" distR="114300" simplePos="0" relativeHeight="251659264" behindDoc="0" locked="0" layoutInCell="0" allowOverlap="1">
+              <wp:anchor distT="0" distB="0" distL="114300" distR="114300" simplePos="0" relativeHeight="251659264" behindDoc="0" locked="0" layoutInCell="0" allowOverlap="1" wp14:anchorId="5472BA05" wp14:editId="5057230A">
                 <wp:simplePos x="0" y="0"/>
                 <wp:positionH relativeFrom="column">
-                  <wp:posOffset>-81915</wp:posOffset>
+                  <wp:posOffset>-91440</wp:posOffset>
                 </wp:positionH>
                 <wp:positionV relativeFrom="paragraph">
-                  <wp:posOffset>207645</wp:posOffset>
+                  <wp:posOffset>64770</wp:posOffset>
                 </wp:positionV>
-                <wp:extent cx="6208395" cy="1152525"/>
+                <wp:extent cx="6208395" cy="1762125"/>
                 <wp:effectExtent l="0" t="0" r="20955" b="28575"/>
                 <wp:wrapNone/>
                 <wp:docPr id="5" name="Zone de texte 5"/>
@@ -2459,7 +2661,7 @@
                       <wps:spPr bwMode="auto">
                         <a:xfrm>
                           <a:off x="0" y="0"/>
-                          <a:ext cx="6208395" cy="1152525"/>
+                          <a:ext cx="6208395" cy="1762125"/>
                         </a:xfrm>
                         <a:prstGeom prst="rect">
                           <a:avLst/>
@@ -2493,7 +2695,6 @@
                               <w:rPr>
                                 <w:rFonts w:ascii="Calibri" w:hAnsi="Calibri" w:cs="Calibri"/>
                                 <w:sz w:val="24"/>
-                                <w:u w:val="dotted"/>
                               </w:rPr>
                             </w:pPr>
                             <w:r>
@@ -2534,6 +2735,22 @@
                               </w:rPr>
                               <w:tab/>
                             </w:r>
+                          </w:p>
+                          <w:p>
+                            <w:pPr>
+                              <w:rPr>
+                                <w:rFonts w:ascii="Calibri" w:hAnsi="Calibri" w:cs="Calibri"/>
+                                <w:sz w:val="24"/>
+                              </w:rPr>
+                            </w:pPr>
+                          </w:p>
+                          <w:p>
+                            <w:pPr>
+                              <w:rPr>
+                                <w:rFonts w:ascii="Calibri" w:hAnsi="Calibri" w:cs="Calibri"/>
+                                <w:sz w:val="24"/>
+                              </w:rPr>
+                            </w:pPr>
                             <w:r>
                               <w:rPr>
                                 <w:rFonts w:ascii="Calibri" w:hAnsi="Calibri" w:cs="Calibri"/>
@@ -2556,39 +2773,409 @@
                               </w:rPr>
                               <w:tab/>
                             </w:r>
-                            <w:r>
-                              <w:rPr>
-                                <w:rFonts w:ascii="Calibri" w:hAnsi="Calibri" w:cs="Calibri"/>
-                                <w:sz w:val="24"/>
-                                <w:u w:val="dotted"/>
-                              </w:rPr>
-                              <w:tab/>
-                            </w:r>
-                            <w:r>
-                              <w:rPr>
-                                <w:rFonts w:ascii="Calibri" w:hAnsi="Calibri" w:cs="Calibri"/>
-                                <w:sz w:val="24"/>
-                                <w:u w:val="dotted"/>
-                              </w:rPr>
-                              <w:tab/>
-                            </w:r>
-                            <w:r>
-                              <w:rPr>
-                                <w:rFonts w:ascii="Calibri" w:hAnsi="Calibri" w:cs="Calibri"/>
-                                <w:sz w:val="24"/>
-                                <w:u w:val="dotted"/>
-                              </w:rPr>
-                              <w:tab/>
-                            </w:r>
-                            <w:r>
-                              <w:rPr>
-                                <w:rFonts w:ascii="Calibri" w:hAnsi="Calibri" w:cs="Calibri"/>
-                                <w:sz w:val="24"/>
-                                <w:u w:val="dotted"/>
-                              </w:rPr>
-                              <w:tab/>
-                            </w:r>
                           </w:p>
+                          <w:tbl>
+                            <w:tblPr>
+                              <w:tblStyle w:val="Grilledutableau"/>
+                              <w:tblW w:w="0" w:type="auto"/>
+                              <w:tblLook w:val="04A0" w:firstRow="1" w:lastRow="0" w:firstColumn="1" w:lastColumn="0" w:noHBand="0" w:noVBand="1"/>
+                            </w:tblPr>
+                            <w:tblGrid>
+                              <w:gridCol w:w="1124"/>
+                              <w:gridCol w:w="1302"/>
+                              <w:gridCol w:w="1216"/>
+                              <w:gridCol w:w="1400"/>
+                              <w:gridCol w:w="1288"/>
+                              <w:gridCol w:w="1695"/>
+                              <w:gridCol w:w="1440"/>
+                            </w:tblGrid>
+                            <w:tr>
+                              <w:tc>
+                                <w:tcPr>
+                                  <w:tcW w:w="1124" w:type="dxa"/>
+                                </w:tcPr>
+                                <w:p>
+                                  <w:pPr>
+                                    <w:jc w:val="both"/>
+                                    <w:rPr>
+                                      <w:rFonts w:ascii="Calibri" w:hAnsi="Calibri" w:cs="Calibri"/>
+                                      <w:b/>
+                                      <w:sz w:val="22"/>
+                                      <w:u w:val="single"/>
+                                    </w:rPr>
+                                  </w:pPr>
+                                </w:p>
+                              </w:tc>
+                              <w:tc>
+                                <w:tcPr>
+                                  <w:tcW w:w="1305" w:type="dxa"/>
+                                </w:tcPr>
+                                <w:p>
+                                  <w:pPr>
+                                    <w:jc w:val="center"/>
+                                    <w:rPr>
+                                      <w:rFonts w:ascii="Calibri" w:hAnsi="Calibri" w:cs="Calibri"/>
+                                      <w:b/>
+                                      <w:sz w:val="22"/>
+                                    </w:rPr>
+                                  </w:pPr>
+                                  <w:r>
+                                    <w:rPr>
+                                      <w:rFonts w:ascii="Calibri" w:hAnsi="Calibri" w:cs="Calibri"/>
+                                      <w:b/>
+                                      <w:sz w:val="22"/>
+                                    </w:rPr>
+                                    <w:t>Lundi</w:t>
+                                  </w:r>
+                                </w:p>
+                              </w:tc>
+                              <w:tc>
+                                <w:tcPr>
+                                  <w:tcW w:w="1218" w:type="dxa"/>
+                                </w:tcPr>
+                                <w:p>
+                                  <w:pPr>
+                                    <w:jc w:val="center"/>
+                                    <w:rPr>
+                                      <w:rFonts w:ascii="Calibri" w:hAnsi="Calibri" w:cs="Calibri"/>
+                                      <w:b/>
+                                      <w:sz w:val="22"/>
+                                    </w:rPr>
+                                  </w:pPr>
+                                  <w:r>
+                                    <w:rPr>
+                                      <w:rFonts w:ascii="Calibri" w:hAnsi="Calibri" w:cs="Calibri"/>
+                                      <w:b/>
+                                      <w:sz w:val="22"/>
+                                    </w:rPr>
+                                    <w:t>Mardi</w:t>
+                                  </w:r>
+                                </w:p>
+                              </w:tc>
+                              <w:tc>
+                                <w:tcPr>
+                                  <w:tcW w:w="1402" w:type="dxa"/>
+                                </w:tcPr>
+                                <w:p>
+                                  <w:pPr>
+                                    <w:jc w:val="center"/>
+                                    <w:rPr>
+                                      <w:rFonts w:ascii="Calibri" w:hAnsi="Calibri" w:cs="Calibri"/>
+                                      <w:b/>
+                                      <w:sz w:val="22"/>
+                                    </w:rPr>
+                                  </w:pPr>
+                                  <w:r>
+                                    <w:rPr>
+                                      <w:rFonts w:ascii="Calibri" w:hAnsi="Calibri" w:cs="Calibri"/>
+                                      <w:b/>
+                                      <w:sz w:val="22"/>
+                                    </w:rPr>
+                                    <w:t>Mercredi</w:t>
+                                  </w:r>
+                                </w:p>
+                              </w:tc>
+                              <w:tc>
+                                <w:tcPr>
+                                  <w:tcW w:w="1291" w:type="dxa"/>
+                                </w:tcPr>
+                                <w:p>
+                                  <w:pPr>
+                                    <w:jc w:val="center"/>
+                                    <w:rPr>
+                                      <w:rFonts w:ascii="Calibri" w:hAnsi="Calibri" w:cs="Calibri"/>
+                                      <w:b/>
+                                      <w:sz w:val="22"/>
+                                    </w:rPr>
+                                  </w:pPr>
+                                  <w:r>
+                                    <w:rPr>
+                                      <w:rFonts w:ascii="Calibri" w:hAnsi="Calibri" w:cs="Calibri"/>
+                                      <w:b/>
+                                      <w:sz w:val="22"/>
+                                    </w:rPr>
+                                    <w:t>Jeudi</w:t>
+                                  </w:r>
+                                </w:p>
+                              </w:tc>
+                              <w:tc>
+                                <w:tcPr>
+                                  <w:tcW w:w="1698" w:type="dxa"/>
+                                </w:tcPr>
+                                <w:p>
+                                  <w:pPr>
+                                    <w:jc w:val="center"/>
+                                    <w:rPr>
+                                      <w:rFonts w:ascii="Calibri" w:hAnsi="Calibri" w:cs="Calibri"/>
+                                      <w:b/>
+                                      <w:sz w:val="22"/>
+                                    </w:rPr>
+                                  </w:pPr>
+                                  <w:r>
+                                    <w:rPr>
+                                      <w:rFonts w:ascii="Calibri" w:hAnsi="Calibri" w:cs="Calibri"/>
+                                      <w:b/>
+                                      <w:sz w:val="22"/>
+                                    </w:rPr>
+                                    <w:t>Vendredi</w:t>
+                                  </w:r>
+                                </w:p>
+                              </w:tc>
+                              <w:tc>
+                                <w:tcPr>
+                                  <w:tcW w:w="1442" w:type="dxa"/>
+                                </w:tcPr>
+                                <w:p>
+                                  <w:pPr>
+                                    <w:jc w:val="center"/>
+                                    <w:rPr>
+                                      <w:rFonts w:ascii="Calibri" w:hAnsi="Calibri" w:cs="Calibri"/>
+                                      <w:b/>
+                                      <w:sz w:val="22"/>
+                                    </w:rPr>
+                                  </w:pPr>
+                                  <w:r>
+                                    <w:rPr>
+                                      <w:rFonts w:ascii="Calibri" w:hAnsi="Calibri" w:cs="Calibri"/>
+                                      <w:b/>
+                                      <w:sz w:val="22"/>
+                                    </w:rPr>
+                                    <w:t>Samedi</w:t>
+                                  </w:r>
+                                </w:p>
+                              </w:tc>
+                            </w:tr>
+                            <w:tr>
+                              <w:tc>
+                                <w:tcPr>
+                                  <w:tcW w:w="1124" w:type="dxa"/>
+                                </w:tcPr>
+                                <w:p>
+                                  <w:pPr>
+                                    <w:jc w:val="center"/>
+                                    <w:rPr>
+                                      <w:rFonts w:ascii="Calibri" w:hAnsi="Calibri" w:cs="Calibri"/>
+                                      <w:b/>
+                                      <w:sz w:val="22"/>
+                                    </w:rPr>
+                                  </w:pPr>
+                                  <w:r>
+                                    <w:rPr>
+                                      <w:rFonts w:ascii="Calibri" w:hAnsi="Calibri" w:cs="Calibri"/>
+                                      <w:b/>
+                                      <w:sz w:val="22"/>
+                                    </w:rPr>
+                                    <w:t>Matin</w:t>
+                                  </w:r>
+                                </w:p>
+                              </w:tc>
+                              <w:tc>
+                                <w:tcPr>
+                                  <w:tcW w:w="1305" w:type="dxa"/>
+                                </w:tcPr>
+                                <w:p>
+                                  <w:pPr>
+                                    <w:jc w:val="center"/>
+                                    <w:rPr>
+                                      <w:rFonts w:ascii="Calibri" w:hAnsi="Calibri" w:cs="Calibri"/>
+                                      <w:b/>
+                                      <w:sz w:val="22"/>
+                                    </w:rPr>
+                                  </w:pPr>
+                                </w:p>
+                              </w:tc>
+                              <w:tc>
+                                <w:tcPr>
+                                  <w:tcW w:w="1218" w:type="dxa"/>
+                                </w:tcPr>
+                                <w:p>
+                                  <w:pPr>
+                                    <w:jc w:val="center"/>
+                                    <w:rPr>
+                                      <w:rFonts w:ascii="Calibri" w:hAnsi="Calibri" w:cs="Calibri"/>
+                                      <w:b/>
+                                      <w:sz w:val="22"/>
+                                    </w:rPr>
+                                  </w:pPr>
+                                </w:p>
+                              </w:tc>
+                              <w:tc>
+                                <w:tcPr>
+                                  <w:tcW w:w="1402" w:type="dxa"/>
+                                </w:tcPr>
+                                <w:p>
+                                  <w:pPr>
+                                    <w:jc w:val="center"/>
+                                    <w:rPr>
+                                      <w:rFonts w:ascii="Calibri" w:hAnsi="Calibri" w:cs="Calibri"/>
+                                      <w:b/>
+                                      <w:sz w:val="22"/>
+                                    </w:rPr>
+                                  </w:pPr>
+                                </w:p>
+                              </w:tc>
+                              <w:tc>
+                                <w:tcPr>
+                                  <w:tcW w:w="1291" w:type="dxa"/>
+                                </w:tcPr>
+                                <w:p>
+                                  <w:pPr>
+                                    <w:jc w:val="center"/>
+                                    <w:rPr>
+                                      <w:rFonts w:ascii="Calibri" w:hAnsi="Calibri" w:cs="Calibri"/>
+                                      <w:b/>
+                                      <w:sz w:val="22"/>
+                                    </w:rPr>
+                                  </w:pPr>
+                                </w:p>
+                              </w:tc>
+                              <w:tc>
+                                <w:tcPr>
+                                  <w:tcW w:w="1698" w:type="dxa"/>
+                                </w:tcPr>
+                                <w:p>
+                                  <w:pPr>
+                                    <w:jc w:val="center"/>
+                                    <w:rPr>
+                                      <w:rFonts w:ascii="Calibri" w:hAnsi="Calibri" w:cs="Calibri"/>
+                                      <w:b/>
+                                      <w:sz w:val="22"/>
+                                    </w:rPr>
+                                  </w:pPr>
+                                </w:p>
+                              </w:tc>
+                              <w:tc>
+                                <w:tcPr>
+                                  <w:tcW w:w="1442" w:type="dxa"/>
+                                </w:tcPr>
+                                <w:p>
+                                  <w:pPr>
+                                    <w:jc w:val="center"/>
+                                    <w:rPr>
+                                      <w:rFonts w:ascii="Calibri" w:hAnsi="Calibri" w:cs="Calibri"/>
+                                      <w:b/>
+                                      <w:sz w:val="22"/>
+                                    </w:rPr>
+                                  </w:pPr>
+                                </w:p>
+                              </w:tc>
+                            </w:tr>
+                            <w:tr>
+                              <w:tc>
+                                <w:tcPr>
+                                  <w:tcW w:w="1124" w:type="dxa"/>
+                                </w:tcPr>
+                                <w:p>
+                                  <w:pPr>
+                                    <w:jc w:val="center"/>
+                                    <w:rPr>
+                                      <w:rFonts w:ascii="Calibri" w:hAnsi="Calibri" w:cs="Calibri"/>
+                                      <w:b/>
+                                      <w:sz w:val="22"/>
+                                    </w:rPr>
+                                  </w:pPr>
+                                  <w:r>
+                                    <w:rPr>
+                                      <w:rFonts w:ascii="Calibri" w:hAnsi="Calibri" w:cs="Calibri"/>
+                                      <w:b/>
+                                      <w:sz w:val="22"/>
+                                    </w:rPr>
+                                    <w:t>Après-M</w:t>
+                                  </w:r>
+                                </w:p>
+                              </w:tc>
+                              <w:tc>
+                                <w:tcPr>
+                                  <w:tcW w:w="1305" w:type="dxa"/>
+                                </w:tcPr>
+                                <w:p>
+                                  <w:pPr>
+                                    <w:jc w:val="center"/>
+                                    <w:rPr>
+                                      <w:rFonts w:ascii="Calibri" w:hAnsi="Calibri" w:cs="Calibri"/>
+                                      <w:b/>
+                                      <w:sz w:val="22"/>
+                                    </w:rPr>
+                                  </w:pPr>
+                                </w:p>
+                              </w:tc>
+                              <w:tc>
+                                <w:tcPr>
+                                  <w:tcW w:w="1218" w:type="dxa"/>
+                                </w:tcPr>
+                                <w:p>
+                                  <w:pPr>
+                                    <w:jc w:val="center"/>
+                                    <w:rPr>
+                                      <w:rFonts w:ascii="Calibri" w:hAnsi="Calibri" w:cs="Calibri"/>
+                                      <w:b/>
+                                      <w:sz w:val="22"/>
+                                    </w:rPr>
+                                  </w:pPr>
+                                </w:p>
+                              </w:tc>
+                              <w:tc>
+                                <w:tcPr>
+                                  <w:tcW w:w="1402" w:type="dxa"/>
+                                </w:tcPr>
+                                <w:p>
+                                  <w:pPr>
+                                    <w:jc w:val="center"/>
+                                    <w:rPr>
+                                      <w:rFonts w:ascii="Calibri" w:hAnsi="Calibri" w:cs="Calibri"/>
+                                      <w:b/>
+                                      <w:sz w:val="22"/>
+                                    </w:rPr>
+                                  </w:pPr>
+                                </w:p>
+                              </w:tc>
+                              <w:tc>
+                                <w:tcPr>
+                                  <w:tcW w:w="1291" w:type="dxa"/>
+                                </w:tcPr>
+                                <w:p>
+                                  <w:pPr>
+                                    <w:jc w:val="center"/>
+                                    <w:rPr>
+                                      <w:rFonts w:ascii="Calibri" w:hAnsi="Calibri" w:cs="Calibri"/>
+                                      <w:b/>
+                                      <w:sz w:val="22"/>
+                                    </w:rPr>
+                                  </w:pPr>
+                                </w:p>
+                              </w:tc>
+                              <w:tc>
+                                <w:tcPr>
+                                  <w:tcW w:w="1698" w:type="dxa"/>
+                                </w:tcPr>
+                                <w:p>
+                                  <w:pPr>
+                                    <w:jc w:val="center"/>
+                                    <w:rPr>
+                                      <w:rFonts w:ascii="Calibri" w:hAnsi="Calibri" w:cs="Calibri"/>
+                                      <w:b/>
+                                      <w:sz w:val="22"/>
+                                    </w:rPr>
+                                  </w:pPr>
+                                </w:p>
+                              </w:tc>
+                              <w:tc>
+                                <w:tcPr>
+                                  <w:tcW w:w="1442" w:type="dxa"/>
+                                </w:tcPr>
+                                <w:p>
+                                  <w:pPr>
+                                    <w:jc w:val="center"/>
+                                    <w:rPr>
+                                      <w:rFonts w:ascii="Calibri" w:hAnsi="Calibri" w:cs="Calibri"/>
+                                      <w:b/>
+                                      <w:sz w:val="22"/>
+                                    </w:rPr>
+                                  </w:pPr>
+                                </w:p>
+                              </w:tc>
+                            </w:tr>
+                          </w:tbl>
                           <w:p>
                             <w:pPr>
                               <w:rPr>
@@ -2868,11 +3455,11 @@
           </mc:Choice>
           <mc:Fallback>
             <w:pict>
-              <v:shapetype id="_x0000_t202" coordsize="21600,21600" o:spt="202" path="m,l,21600r21600,l21600,xe">
+              <v:shapetype w14:anchorId="5472BA05" id="_x0000_t202" coordsize="21600,21600" o:spt="202" path="m,l,21600r21600,l21600,xe">
                 <v:stroke joinstyle="miter"/>
                 <v:path gradientshapeok="t" o:connecttype="rect"/>
               </v:shapetype>
-              <v:shape id="Zone de texte 5" o:spid="_x0000_s1026" type="#_x0000_t202" style="position:absolute;left:0;text-align:left;margin-left:-6.45pt;margin-top:16.35pt;width:488.85pt;height:90.75pt;z-index:251659264;visibility:visible;mso-wrap-style:square;mso-width-percent:0;mso-height-percent:0;mso-wrap-distance-left:9pt;mso-wrap-distance-top:0;mso-wrap-distance-right:9pt;mso-wrap-distance-bottom:0;mso-position-horizontal:absolute;mso-position-horizontal-relative:text;mso-position-vertical:absolute;mso-position-vertical-relative:text;mso-width-percent:0;mso-height-percent:0;mso-width-relative:page;mso-height-relative:page;v-text-anchor:top" o:gfxdata="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" o:allowincell="f">
+              <v:shape id="Zone de texte 5" o:spid="_x0000_s1026" type="#_x0000_t202" style="position:absolute;left:0;text-align:left;margin-left:-7.2pt;margin-top:5.1pt;width:488.85pt;height:138.75pt;z-index:251659264;visibility:visible;mso-wrap-style:square;mso-width-percent:0;mso-height-percent:0;mso-wrap-distance-left:9pt;mso-wrap-distance-top:0;mso-wrap-distance-right:9pt;mso-wrap-distance-bottom:0;mso-position-horizontal:absolute;mso-position-horizontal-relative:text;mso-position-vertical:absolute;mso-position-vertical-relative:text;mso-width-percent:0;mso-height-percent:0;mso-width-relative:page;mso-height-relative:page;v-text-anchor:top" o:gfxdata="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" o:allowincell="f">
                 <v:textbox>
                   <w:txbxContent>
                     <w:p>
@@ -2890,7 +3477,6 @@
                         <w:rPr>
                           <w:rFonts w:ascii="Calibri" w:hAnsi="Calibri" w:cs="Calibri"/>
                           <w:sz w:val="24"/>
-                          <w:u w:val="dotted"/>
                         </w:rPr>
                       </w:pPr>
                       <w:r>
@@ -2931,6 +3517,22 @@
                         </w:rPr>
                         <w:tab/>
                       </w:r>
+                    </w:p>
+                    <w:p>
+                      <w:pPr>
+                        <w:rPr>
+                          <w:rFonts w:ascii="Calibri" w:hAnsi="Calibri" w:cs="Calibri"/>
+                          <w:sz w:val="24"/>
+                        </w:rPr>
+                      </w:pPr>
+                    </w:p>
+                    <w:p>
+                      <w:pPr>
+                        <w:rPr>
+                          <w:rFonts w:ascii="Calibri" w:hAnsi="Calibri" w:cs="Calibri"/>
+                          <w:sz w:val="24"/>
+                        </w:rPr>
+                      </w:pPr>
                       <w:r>
                         <w:rPr>
                           <w:rFonts w:ascii="Calibri" w:hAnsi="Calibri" w:cs="Calibri"/>
@@ -2953,39 +3555,409 @@
                         </w:rPr>
                         <w:tab/>
                       </w:r>
-                      <w:r>
-                        <w:rPr>
-                          <w:rFonts w:ascii="Calibri" w:hAnsi="Calibri" w:cs="Calibri"/>
-                          <w:sz w:val="24"/>
-                          <w:u w:val="dotted"/>
-                        </w:rPr>
-                        <w:tab/>
-                      </w:r>
-                      <w:r>
-                        <w:rPr>
-                          <w:rFonts w:ascii="Calibri" w:hAnsi="Calibri" w:cs="Calibri"/>
-                          <w:sz w:val="24"/>
-                          <w:u w:val="dotted"/>
-                        </w:rPr>
-                        <w:tab/>
-                      </w:r>
-                      <w:r>
-                        <w:rPr>
-                          <w:rFonts w:ascii="Calibri" w:hAnsi="Calibri" w:cs="Calibri"/>
-                          <w:sz w:val="24"/>
-                          <w:u w:val="dotted"/>
-                        </w:rPr>
-                        <w:tab/>
-                      </w:r>
-                      <w:r>
-                        <w:rPr>
-                          <w:rFonts w:ascii="Calibri" w:hAnsi="Calibri" w:cs="Calibri"/>
-                          <w:sz w:val="24"/>
-                          <w:u w:val="dotted"/>
-                        </w:rPr>
-                        <w:tab/>
-                      </w:r>
                     </w:p>
+                    <w:tbl>
+                      <w:tblPr>
+                        <w:tblStyle w:val="Grilledutableau"/>
+                        <w:tblW w:w="0" w:type="auto"/>
+                        <w:tblLook w:val="04A0" w:firstRow="1" w:lastRow="0" w:firstColumn="1" w:lastColumn="0" w:noHBand="0" w:noVBand="1"/>
+                      </w:tblPr>
+                      <w:tblGrid>
+                        <w:gridCol w:w="1124"/>
+                        <w:gridCol w:w="1302"/>
+                        <w:gridCol w:w="1216"/>
+                        <w:gridCol w:w="1400"/>
+                        <w:gridCol w:w="1288"/>
+                        <w:gridCol w:w="1695"/>
+                        <w:gridCol w:w="1440"/>
+                      </w:tblGrid>
+                      <w:tr>
+                        <w:tc>
+                          <w:tcPr>
+                            <w:tcW w:w="1124" w:type="dxa"/>
+                          </w:tcPr>
+                          <w:p>
+                            <w:pPr>
+                              <w:jc w:val="both"/>
+                              <w:rPr>
+                                <w:rFonts w:ascii="Calibri" w:hAnsi="Calibri" w:cs="Calibri"/>
+                                <w:b/>
+                                <w:sz w:val="22"/>
+                                <w:u w:val="single"/>
+                              </w:rPr>
+                            </w:pPr>
+                          </w:p>
+                        </w:tc>
+                        <w:tc>
+                          <w:tcPr>
+                            <w:tcW w:w="1305" w:type="dxa"/>
+                          </w:tcPr>
+                          <w:p>
+                            <w:pPr>
+                              <w:jc w:val="center"/>
+                              <w:rPr>
+                                <w:rFonts w:ascii="Calibri" w:hAnsi="Calibri" w:cs="Calibri"/>
+                                <w:b/>
+                                <w:sz w:val="22"/>
+                              </w:rPr>
+                            </w:pPr>
+                            <w:r>
+                              <w:rPr>
+                                <w:rFonts w:ascii="Calibri" w:hAnsi="Calibri" w:cs="Calibri"/>
+                                <w:b/>
+                                <w:sz w:val="22"/>
+                              </w:rPr>
+                              <w:t>Lundi</w:t>
+                            </w:r>
+                          </w:p>
+                        </w:tc>
+                        <w:tc>
+                          <w:tcPr>
+                            <w:tcW w:w="1218" w:type="dxa"/>
+                          </w:tcPr>
+                          <w:p>
+                            <w:pPr>
+                              <w:jc w:val="center"/>
+                              <w:rPr>
+                                <w:rFonts w:ascii="Calibri" w:hAnsi="Calibri" w:cs="Calibri"/>
+                                <w:b/>
+                                <w:sz w:val="22"/>
+                              </w:rPr>
+                            </w:pPr>
+                            <w:r>
+                              <w:rPr>
+                                <w:rFonts w:ascii="Calibri" w:hAnsi="Calibri" w:cs="Calibri"/>
+                                <w:b/>
+                                <w:sz w:val="22"/>
+                              </w:rPr>
+                              <w:t>Mardi</w:t>
+                            </w:r>
+                          </w:p>
+                        </w:tc>
+                        <w:tc>
+                          <w:tcPr>
+                            <w:tcW w:w="1402" w:type="dxa"/>
+                          </w:tcPr>
+                          <w:p>
+                            <w:pPr>
+                              <w:jc w:val="center"/>
+                              <w:rPr>
+                                <w:rFonts w:ascii="Calibri" w:hAnsi="Calibri" w:cs="Calibri"/>
+                                <w:b/>
+                                <w:sz w:val="22"/>
+                              </w:rPr>
+                            </w:pPr>
+                            <w:r>
+                              <w:rPr>
+                                <w:rFonts w:ascii="Calibri" w:hAnsi="Calibri" w:cs="Calibri"/>
+                                <w:b/>
+                                <w:sz w:val="22"/>
+                              </w:rPr>
+                              <w:t>Mercredi</w:t>
+                            </w:r>
+                          </w:p>
+                        </w:tc>
+                        <w:tc>
+                          <w:tcPr>
+                            <w:tcW w:w="1291" w:type="dxa"/>
+                          </w:tcPr>
+                          <w:p>
+                            <w:pPr>
+                              <w:jc w:val="center"/>
+                              <w:rPr>
+                                <w:rFonts w:ascii="Calibri" w:hAnsi="Calibri" w:cs="Calibri"/>
+                                <w:b/>
+                                <w:sz w:val="22"/>
+                              </w:rPr>
+                            </w:pPr>
+                            <w:r>
+                              <w:rPr>
+                                <w:rFonts w:ascii="Calibri" w:hAnsi="Calibri" w:cs="Calibri"/>
+                                <w:b/>
+                                <w:sz w:val="22"/>
+                              </w:rPr>
+                              <w:t>Jeudi</w:t>
+                            </w:r>
+                          </w:p>
+                        </w:tc>
+                        <w:tc>
+                          <w:tcPr>
+                            <w:tcW w:w="1698" w:type="dxa"/>
+                          </w:tcPr>
+                          <w:p>
+                            <w:pPr>
+                              <w:jc w:val="center"/>
+                              <w:rPr>
+                                <w:rFonts w:ascii="Calibri" w:hAnsi="Calibri" w:cs="Calibri"/>
+                                <w:b/>
+                                <w:sz w:val="22"/>
+                              </w:rPr>
+                            </w:pPr>
+                            <w:r>
+                              <w:rPr>
+                                <w:rFonts w:ascii="Calibri" w:hAnsi="Calibri" w:cs="Calibri"/>
+                                <w:b/>
+                                <w:sz w:val="22"/>
+                              </w:rPr>
+                              <w:t>Vendredi</w:t>
+                            </w:r>
+                          </w:p>
+                        </w:tc>
+                        <w:tc>
+                          <w:tcPr>
+                            <w:tcW w:w="1442" w:type="dxa"/>
+                          </w:tcPr>
+                          <w:p>
+                            <w:pPr>
+                              <w:jc w:val="center"/>
+                              <w:rPr>
+                                <w:rFonts w:ascii="Calibri" w:hAnsi="Calibri" w:cs="Calibri"/>
+                                <w:b/>
+                                <w:sz w:val="22"/>
+                              </w:rPr>
+                            </w:pPr>
+                            <w:r>
+                              <w:rPr>
+                                <w:rFonts w:ascii="Calibri" w:hAnsi="Calibri" w:cs="Calibri"/>
+                                <w:b/>
+                                <w:sz w:val="22"/>
+                              </w:rPr>
+                              <w:t>Samedi</w:t>
+                            </w:r>
+                          </w:p>
+                        </w:tc>
+                      </w:tr>
+                      <w:tr>
+                        <w:tc>
+                          <w:tcPr>
+                            <w:tcW w:w="1124" w:type="dxa"/>
+                          </w:tcPr>
+                          <w:p>
+                            <w:pPr>
+                              <w:jc w:val="center"/>
+                              <w:rPr>
+                                <w:rFonts w:ascii="Calibri" w:hAnsi="Calibri" w:cs="Calibri"/>
+                                <w:b/>
+                                <w:sz w:val="22"/>
+                              </w:rPr>
+                            </w:pPr>
+                            <w:r>
+                              <w:rPr>
+                                <w:rFonts w:ascii="Calibri" w:hAnsi="Calibri" w:cs="Calibri"/>
+                                <w:b/>
+                                <w:sz w:val="22"/>
+                              </w:rPr>
+                              <w:t>Matin</w:t>
+                            </w:r>
+                          </w:p>
+                        </w:tc>
+                        <w:tc>
+                          <w:tcPr>
+                            <w:tcW w:w="1305" w:type="dxa"/>
+                          </w:tcPr>
+                          <w:p>
+                            <w:pPr>
+                              <w:jc w:val="center"/>
+                              <w:rPr>
+                                <w:rFonts w:ascii="Calibri" w:hAnsi="Calibri" w:cs="Calibri"/>
+                                <w:b/>
+                                <w:sz w:val="22"/>
+                              </w:rPr>
+                            </w:pPr>
+                          </w:p>
+                        </w:tc>
+                        <w:tc>
+                          <w:tcPr>
+                            <w:tcW w:w="1218" w:type="dxa"/>
+                          </w:tcPr>
+                          <w:p>
+                            <w:pPr>
+                              <w:jc w:val="center"/>
+                              <w:rPr>
+                                <w:rFonts w:ascii="Calibri" w:hAnsi="Calibri" w:cs="Calibri"/>
+                                <w:b/>
+                                <w:sz w:val="22"/>
+                              </w:rPr>
+                            </w:pPr>
+                          </w:p>
+                        </w:tc>
+                        <w:tc>
+                          <w:tcPr>
+                            <w:tcW w:w="1402" w:type="dxa"/>
+                          </w:tcPr>
+                          <w:p>
+                            <w:pPr>
+                              <w:jc w:val="center"/>
+                              <w:rPr>
+                                <w:rFonts w:ascii="Calibri" w:hAnsi="Calibri" w:cs="Calibri"/>
+                                <w:b/>
+                                <w:sz w:val="22"/>
+                              </w:rPr>
+                            </w:pPr>
+                          </w:p>
+                        </w:tc>
+                        <w:tc>
+                          <w:tcPr>
+                            <w:tcW w:w="1291" w:type="dxa"/>
+                          </w:tcPr>
+                          <w:p>
+                            <w:pPr>
+                              <w:jc w:val="center"/>
+                              <w:rPr>
+                                <w:rFonts w:ascii="Calibri" w:hAnsi="Calibri" w:cs="Calibri"/>
+                                <w:b/>
+                                <w:sz w:val="22"/>
+                              </w:rPr>
+                            </w:pPr>
+                          </w:p>
+                        </w:tc>
+                        <w:tc>
+                          <w:tcPr>
+                            <w:tcW w:w="1698" w:type="dxa"/>
+                          </w:tcPr>
+                          <w:p>
+                            <w:pPr>
+                              <w:jc w:val="center"/>
+                              <w:rPr>
+                                <w:rFonts w:ascii="Calibri" w:hAnsi="Calibri" w:cs="Calibri"/>
+                                <w:b/>
+                                <w:sz w:val="22"/>
+                              </w:rPr>
+                            </w:pPr>
+                          </w:p>
+                        </w:tc>
+                        <w:tc>
+                          <w:tcPr>
+                            <w:tcW w:w="1442" w:type="dxa"/>
+                          </w:tcPr>
+                          <w:p>
+                            <w:pPr>
+                              <w:jc w:val="center"/>
+                              <w:rPr>
+                                <w:rFonts w:ascii="Calibri" w:hAnsi="Calibri" w:cs="Calibri"/>
+                                <w:b/>
+                                <w:sz w:val="22"/>
+                              </w:rPr>
+                            </w:pPr>
+                          </w:p>
+                        </w:tc>
+                      </w:tr>
+                      <w:tr>
+                        <w:tc>
+                          <w:tcPr>
+                            <w:tcW w:w="1124" w:type="dxa"/>
+                          </w:tcPr>
+                          <w:p>
+                            <w:pPr>
+                              <w:jc w:val="center"/>
+                              <w:rPr>
+                                <w:rFonts w:ascii="Calibri" w:hAnsi="Calibri" w:cs="Calibri"/>
+                                <w:b/>
+                                <w:sz w:val="22"/>
+                              </w:rPr>
+                            </w:pPr>
+                            <w:r>
+                              <w:rPr>
+                                <w:rFonts w:ascii="Calibri" w:hAnsi="Calibri" w:cs="Calibri"/>
+                                <w:b/>
+                                <w:sz w:val="22"/>
+                              </w:rPr>
+                              <w:t>Après-M</w:t>
+                            </w:r>
+                          </w:p>
+                        </w:tc>
+                        <w:tc>
+                          <w:tcPr>
+                            <w:tcW w:w="1305" w:type="dxa"/>
+                          </w:tcPr>
+                          <w:p>
+                            <w:pPr>
+                              <w:jc w:val="center"/>
+                              <w:rPr>
+                                <w:rFonts w:ascii="Calibri" w:hAnsi="Calibri" w:cs="Calibri"/>
+                                <w:b/>
+                                <w:sz w:val="22"/>
+                              </w:rPr>
+                            </w:pPr>
+                          </w:p>
+                        </w:tc>
+                        <w:tc>
+                          <w:tcPr>
+                            <w:tcW w:w="1218" w:type="dxa"/>
+                          </w:tcPr>
+                          <w:p>
+                            <w:pPr>
+                              <w:jc w:val="center"/>
+                              <w:rPr>
+                                <w:rFonts w:ascii="Calibri" w:hAnsi="Calibri" w:cs="Calibri"/>
+                                <w:b/>
+                                <w:sz w:val="22"/>
+                              </w:rPr>
+                            </w:pPr>
+                          </w:p>
+                        </w:tc>
+                        <w:tc>
+                          <w:tcPr>
+                            <w:tcW w:w="1402" w:type="dxa"/>
+                          </w:tcPr>
+                          <w:p>
+                            <w:pPr>
+                              <w:jc w:val="center"/>
+                              <w:rPr>
+                                <w:rFonts w:ascii="Calibri" w:hAnsi="Calibri" w:cs="Calibri"/>
+                                <w:b/>
+                                <w:sz w:val="22"/>
+                              </w:rPr>
+                            </w:pPr>
+                          </w:p>
+                        </w:tc>
+                        <w:tc>
+                          <w:tcPr>
+                            <w:tcW w:w="1291" w:type="dxa"/>
+                          </w:tcPr>
+                          <w:p>
+                            <w:pPr>
+                              <w:jc w:val="center"/>
+                              <w:rPr>
+                                <w:rFonts w:ascii="Calibri" w:hAnsi="Calibri" w:cs="Calibri"/>
+                                <w:b/>
+                                <w:sz w:val="22"/>
+                              </w:rPr>
+                            </w:pPr>
+                          </w:p>
+                        </w:tc>
+                        <w:tc>
+                          <w:tcPr>
+                            <w:tcW w:w="1698" w:type="dxa"/>
+                          </w:tcPr>
+                          <w:p>
+                            <w:pPr>
+                              <w:jc w:val="center"/>
+                              <w:rPr>
+                                <w:rFonts w:ascii="Calibri" w:hAnsi="Calibri" w:cs="Calibri"/>
+                                <w:b/>
+                                <w:sz w:val="22"/>
+                              </w:rPr>
+                            </w:pPr>
+                          </w:p>
+                        </w:tc>
+                        <w:tc>
+                          <w:tcPr>
+                            <w:tcW w:w="1442" w:type="dxa"/>
+                          </w:tcPr>
+                          <w:p>
+                            <w:pPr>
+                              <w:jc w:val="center"/>
+                              <w:rPr>
+                                <w:rFonts w:ascii="Calibri" w:hAnsi="Calibri" w:cs="Calibri"/>
+                                <w:b/>
+                                <w:sz w:val="22"/>
+                              </w:rPr>
+                            </w:pPr>
+                          </w:p>
+                        </w:tc>
+                      </w:tr>
+                    </w:tbl>
                     <w:p>
                       <w:pPr>
                         <w:rPr>
@@ -3336,18 +4308,44 @@
           <w:b/>
           <w:sz w:val="22"/>
           <w:szCs w:val="22"/>
-          <w:u w:val="single"/>
-        </w:rPr>
-      </w:pPr>
-      <w:r>
-        <w:rPr>
-          <w:rFonts w:ascii="Calibri" w:hAnsi="Calibri" w:cs="Calibri"/>
-          <w:b/>
-          <w:sz w:val="22"/>
-          <w:szCs w:val="22"/>
           <w:highlight w:val="yellow"/>
           <w:u w:val="single"/>
         </w:rPr>
+      </w:pPr>
+    </w:p>
+    <w:p>
+      <w:pPr>
+        <w:jc w:val="both"/>
+        <w:rPr>
+          <w:rFonts w:ascii="Calibri" w:hAnsi="Calibri" w:cs="Calibri"/>
+          <w:b/>
+          <w:sz w:val="22"/>
+          <w:szCs w:val="22"/>
+          <w:highlight w:val="yellow"/>
+          <w:u w:val="single"/>
+        </w:rPr>
+      </w:pPr>
+    </w:p>
+    <w:p>
+      <w:pPr>
+        <w:jc w:val="both"/>
+        <w:rPr>
+          <w:rFonts w:ascii="Calibri" w:hAnsi="Calibri" w:cs="Calibri"/>
+          <w:b/>
+          <w:sz w:val="22"/>
+          <w:szCs w:val="22"/>
+          <w:u w:val="single"/>
+        </w:rPr>
+      </w:pPr>
+      <w:r>
+        <w:rPr>
+          <w:rFonts w:ascii="Calibri" w:hAnsi="Calibri" w:cs="Calibri"/>
+          <w:b/>
+          <w:sz w:val="22"/>
+          <w:szCs w:val="22"/>
+          <w:highlight w:val="yellow"/>
+          <w:u w:val="single"/>
+        </w:rPr>
         <w:t>Article 3-2 :</w:t>
       </w:r>
       <w:r>
@@ -3370,18 +4368,6 @@
         </w:rPr>
         <w:t>- Télétravail</w:t>
       </w:r>
-    </w:p>
-    <w:p>
-      <w:pPr>
-        <w:jc w:val="both"/>
-        <w:rPr>
-          <w:rFonts w:ascii="Calibri" w:hAnsi="Calibri" w:cs="Calibri"/>
-          <w:b/>
-          <w:sz w:val="22"/>
-          <w:szCs w:val="22"/>
-          <w:u w:val="single"/>
-        </w:rPr>
-      </w:pPr>
     </w:p>
     <w:p>
       <w:pPr>
@@ -3530,17 +4516,18 @@
         <w:tblLook w:val="04A0" w:firstRow="1" w:lastRow="0" w:firstColumn="1" w:lastColumn="0" w:noHBand="0" w:noVBand="1"/>
       </w:tblPr>
       <w:tblGrid>
-        <w:gridCol w:w="1264"/>
-        <w:gridCol w:w="1566"/>
-        <w:gridCol w:w="1418"/>
-        <w:gridCol w:w="1559"/>
-        <w:gridCol w:w="1559"/>
-        <w:gridCol w:w="1985"/>
+        <w:gridCol w:w="1135"/>
+        <w:gridCol w:w="1326"/>
+        <w:gridCol w:w="1234"/>
+        <w:gridCol w:w="1415"/>
+        <w:gridCol w:w="1313"/>
+        <w:gridCol w:w="1721"/>
+        <w:gridCol w:w="1485"/>
       </w:tblGrid>
       <w:tr>
         <w:tc>
           <w:tcPr>
-            <w:tcW w:w="1264" w:type="dxa"/>
+            <w:tcW w:w="1135" w:type="dxa"/>
           </w:tcPr>
           <w:p>
             <w:pPr>
@@ -3556,7 +4543,7 @@
         </w:tc>
         <w:tc>
           <w:tcPr>
-            <w:tcW w:w="1566" w:type="dxa"/>
+            <w:tcW w:w="1326" w:type="dxa"/>
           </w:tcPr>
           <w:p>
             <w:pPr>
@@ -3579,7 +4566,7 @@
         </w:tc>
         <w:tc>
           <w:tcPr>
-            <w:tcW w:w="1418" w:type="dxa"/>
+            <w:tcW w:w="1234" w:type="dxa"/>
           </w:tcPr>
           <w:p>
             <w:pPr>
@@ -3602,7 +4589,7 @@
         </w:tc>
         <w:tc>
           <w:tcPr>
-            <w:tcW w:w="1559" w:type="dxa"/>
+            <w:tcW w:w="1415" w:type="dxa"/>
           </w:tcPr>
           <w:p>
             <w:pPr>
@@ -3625,7 +4612,7 @@
         </w:tc>
         <w:tc>
           <w:tcPr>
-            <w:tcW w:w="1559" w:type="dxa"/>
+            <w:tcW w:w="1313" w:type="dxa"/>
           </w:tcPr>
           <w:p>
             <w:pPr>
@@ -3648,7 +4635,7 @@
         </w:tc>
         <w:tc>
           <w:tcPr>
-            <w:tcW w:w="1985" w:type="dxa"/>
+            <w:tcW w:w="1721" w:type="dxa"/>
           </w:tcPr>
           <w:p>
             <w:pPr>
@@ -3669,11 +4656,34 @@
             </w:r>
           </w:p>
         </w:tc>
+        <w:tc>
+          <w:tcPr>
+            <w:tcW w:w="1485" w:type="dxa"/>
+          </w:tcPr>
+          <w:p>
+            <w:pPr>
+              <w:jc w:val="center"/>
+              <w:rPr>
+                <w:rFonts w:ascii="Calibri" w:hAnsi="Calibri" w:cs="Calibri"/>
+                <w:b/>
+                <w:sz w:val="22"/>
+              </w:rPr>
+            </w:pPr>
+            <w:r>
+              <w:rPr>
+                <w:rFonts w:ascii="Calibri" w:hAnsi="Calibri" w:cs="Calibri"/>
+                <w:b/>
+                <w:sz w:val="22"/>
+              </w:rPr>
+              <w:t>Samedi</w:t>
+            </w:r>
+          </w:p>
+        </w:tc>
       </w:tr>
       <w:tr>
         <w:tc>
           <w:tcPr>
-            <w:tcW w:w="1264" w:type="dxa"/>
+            <w:tcW w:w="1135" w:type="dxa"/>
           </w:tcPr>
           <w:p>
             <w:pPr>
@@ -3696,7 +4706,7 @@
         </w:tc>
         <w:tc>
           <w:tcPr>
-            <w:tcW w:w="1566" w:type="dxa"/>
+            <w:tcW w:w="1326" w:type="dxa"/>
           </w:tcPr>
           <w:p>
             <w:pPr>
@@ -3711,7 +4721,7 @@
         </w:tc>
         <w:tc>
           <w:tcPr>
-            <w:tcW w:w="1418" w:type="dxa"/>
+            <w:tcW w:w="1234" w:type="dxa"/>
           </w:tcPr>
           <w:p>
             <w:pPr>
@@ -3726,7 +4736,7 @@
         </w:tc>
         <w:tc>
           <w:tcPr>
-            <w:tcW w:w="1559" w:type="dxa"/>
+            <w:tcW w:w="1415" w:type="dxa"/>
           </w:tcPr>
           <w:p>
             <w:pPr>
@@ -3741,7 +4751,7 @@
         </w:tc>
         <w:tc>
           <w:tcPr>
-            <w:tcW w:w="1559" w:type="dxa"/>
+            <w:tcW w:w="1313" w:type="dxa"/>
           </w:tcPr>
           <w:p>
             <w:pPr>
@@ -3756,7 +4766,22 @@
         </w:tc>
         <w:tc>
           <w:tcPr>
-            <w:tcW w:w="1985" w:type="dxa"/>
+            <w:tcW w:w="1721" w:type="dxa"/>
+          </w:tcPr>
+          <w:p>
+            <w:pPr>
+              <w:jc w:val="center"/>
+              <w:rPr>
+                <w:rFonts w:ascii="Calibri" w:hAnsi="Calibri" w:cs="Calibri"/>
+                <w:b/>
+                <w:sz w:val="22"/>
+              </w:rPr>
+            </w:pPr>
+          </w:p>
+        </w:tc>
+        <w:tc>
+          <w:tcPr>
+            <w:tcW w:w="1485" w:type="dxa"/>
           </w:tcPr>
           <w:p>
             <w:pPr>
@@ -3773,7 +4798,7 @@
       <w:tr>
         <w:tc>
           <w:tcPr>
-            <w:tcW w:w="1264" w:type="dxa"/>
+            <w:tcW w:w="1135" w:type="dxa"/>
           </w:tcPr>
           <w:p>
             <w:pPr>
@@ -3790,13 +4815,13 @@
                 <w:b/>
                 <w:sz w:val="22"/>
               </w:rPr>
-              <w:t>Après-Midi</w:t>
+              <w:t>Après-M</w:t>
             </w:r>
           </w:p>
         </w:tc>
         <w:tc>
           <w:tcPr>
-            <w:tcW w:w="1566" w:type="dxa"/>
+            <w:tcW w:w="1326" w:type="dxa"/>
           </w:tcPr>
           <w:p>
             <w:pPr>
@@ -3811,7 +4836,7 @@
         </w:tc>
         <w:tc>
           <w:tcPr>
-            <w:tcW w:w="1418" w:type="dxa"/>
+            <w:tcW w:w="1234" w:type="dxa"/>
           </w:tcPr>
           <w:p>
             <w:pPr>
@@ -3826,7 +4851,7 @@
         </w:tc>
         <w:tc>
           <w:tcPr>
-            <w:tcW w:w="1559" w:type="dxa"/>
+            <w:tcW w:w="1415" w:type="dxa"/>
           </w:tcPr>
           <w:p>
             <w:pPr>
@@ -3841,7 +4866,7 @@
         </w:tc>
         <w:tc>
           <w:tcPr>
-            <w:tcW w:w="1559" w:type="dxa"/>
+            <w:tcW w:w="1313" w:type="dxa"/>
           </w:tcPr>
           <w:p>
             <w:pPr>
@@ -3856,7 +4881,22 @@
         </w:tc>
         <w:tc>
           <w:tcPr>
-            <w:tcW w:w="1985" w:type="dxa"/>
+            <w:tcW w:w="1721" w:type="dxa"/>
+          </w:tcPr>
+          <w:p>
+            <w:pPr>
+              <w:jc w:val="center"/>
+              <w:rPr>
+                <w:rFonts w:ascii="Calibri" w:hAnsi="Calibri" w:cs="Calibri"/>
+                <w:b/>
+                <w:sz w:val="22"/>
+              </w:rPr>
+            </w:pPr>
+          </w:p>
+        </w:tc>
+        <w:tc>
+          <w:tcPr>
+            <w:tcW w:w="1485" w:type="dxa"/>
           </w:tcPr>
           <w:p>
             <w:pPr>
@@ -3917,7 +4957,7 @@
         <mc:AlternateContent>
           <mc:Choice Requires="wps">
             <w:drawing>
-              <wp:anchor distT="0" distB="0" distL="114300" distR="114300" simplePos="0" relativeHeight="251661312" behindDoc="0" locked="0" layoutInCell="0" allowOverlap="1" wp14:anchorId="09581BF2" wp14:editId="1434D5C1">
+              <wp:anchor distT="0" distB="0" distL="114300" distR="114300" simplePos="0" relativeHeight="251661312" behindDoc="0" locked="0" layoutInCell="0" allowOverlap="1" wp14:anchorId="39E8180A" wp14:editId="17EF1692">
                 <wp:simplePos x="0" y="0"/>
                 <wp:positionH relativeFrom="column">
                   <wp:posOffset>-83668</wp:posOffset>
@@ -4410,7 +5450,7 @@
           </mc:Choice>
           <mc:Fallback>
             <w:pict>
-              <v:shape w14:anchorId="09581BF2" id="Zone de texte 4" o:spid="_x0000_s1027" type="#_x0000_t202" style="position:absolute;left:0;text-align:left;margin-left:-6.6pt;margin-top:12.05pt;width:488.85pt;height:119.8pt;z-index:251661312;visibility:visible;mso-wrap-style:square;mso-width-percent:0;mso-height-percent:0;mso-wrap-distance-left:9pt;mso-wrap-distance-top:0;mso-wrap-distance-right:9pt;mso-wrap-distance-bottom:0;mso-position-horizontal:absolute;mso-position-horizontal-relative:text;mso-position-vertical:absolute;mso-position-vertical-relative:text;mso-width-percent:0;mso-height-percent:0;mso-width-relative:page;mso-height-relative:page;v-text-anchor:top" o:gfxdata="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" o:allowincell="f">
+              <v:shape w14:anchorId="39E8180A" id="Zone de texte 4" o:spid="_x0000_s1027" type="#_x0000_t202" style="position:absolute;left:0;text-align:left;margin-left:-6.6pt;margin-top:12.05pt;width:488.85pt;height:119.8pt;z-index:251661312;visibility:visible;mso-wrap-style:square;mso-width-percent:0;mso-height-percent:0;mso-wrap-distance-left:9pt;mso-wrap-distance-top:0;mso-wrap-distance-right:9pt;mso-wrap-distance-bottom:0;mso-position-horizontal:absolute;mso-position-horizontal-relative:text;mso-position-vertical:absolute;mso-position-vertical-relative:text;mso-width-percent:0;mso-height-percent:0;mso-width-relative:page;mso-height-relative:page;v-text-anchor:top" o:gfxdata="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" o:allowincell="f">
                 <v:textbox>
                   <w:txbxContent>
                     <w:p>
@@ -5997,7 +7037,6 @@
           <w:color w:val="000000"/>
           <w:sz w:val="22"/>
           <w:szCs w:val="22"/>
-          <w:highlight w:val="yellow"/>
         </w:rPr>
         <w:t xml:space="preserve">En </w:t>
       </w:r>
@@ -6009,7 +7048,6 @@
           <w:color w:val="000000"/>
           <w:sz w:val="22"/>
           <w:szCs w:val="22"/>
-          <w:highlight w:val="yellow"/>
         </w:rPr>
         <w:t>situation de p</w:t>
       </w:r>
@@ -6021,7 +7059,6 @@
           <w:color w:val="000000"/>
           <w:sz w:val="22"/>
           <w:szCs w:val="22"/>
-          <w:highlight w:val="yellow"/>
         </w:rPr>
         <w:t>andémie (COVID 19), l’entreprise s’</w:t>
       </w:r>
@@ -6033,10 +7070,10 @@
           <w:color w:val="000000"/>
           <w:sz w:val="22"/>
           <w:szCs w:val="22"/>
-          <w:highlight w:val="yellow"/>
-        </w:rPr>
-        <w:t>engage à garantir la séc</w:t>
-      </w:r>
+        </w:rPr>
+        <w:t xml:space="preserve">engage à garantir la sécurité du stagiaire, par la mise en </w:t>
+      </w:r>
+      <w:proofErr w:type="spellStart"/>
       <w:r>
         <w:rPr>
           <w:rFonts w:ascii="Calibri" w:hAnsi="Calibri" w:cs="Calibri"/>
@@ -6045,10 +7082,10 @@
           <w:color w:val="000000"/>
           <w:sz w:val="22"/>
           <w:szCs w:val="22"/>
-          <w:highlight w:val="yellow"/>
-        </w:rPr>
-        <w:t>u</w:t>
-      </w:r>
+        </w:rPr>
+        <w:t>oeuvre</w:t>
+      </w:r>
+      <w:proofErr w:type="spellEnd"/>
       <w:r>
         <w:rPr>
           <w:rFonts w:ascii="Calibri" w:hAnsi="Calibri" w:cs="Calibri"/>
@@ -6057,9 +7094,8 @@
           <w:color w:val="000000"/>
           <w:sz w:val="22"/>
           <w:szCs w:val="22"/>
-          <w:highlight w:val="yellow"/>
-        </w:rPr>
-        <w:t>rité du sta</w:t>
+        </w:rPr>
+        <w:t xml:space="preserve"> des règles sanitaires exigées par le</w:t>
       </w:r>
       <w:r>
         <w:rPr>
@@ -6069,11 +7105,9 @@
           <w:color w:val="000000"/>
           <w:sz w:val="22"/>
           <w:szCs w:val="22"/>
-          <w:highlight w:val="yellow"/>
-        </w:rPr>
-        <w:t xml:space="preserve">giaire, par la mise en </w:t>
-      </w:r>
-      <w:proofErr w:type="spellStart"/>
+        </w:rPr>
+        <w:t>s autorités</w:t>
+      </w:r>
       <w:r>
         <w:rPr>
           <w:rFonts w:ascii="Calibri" w:hAnsi="Calibri" w:cs="Calibri"/>
@@ -6082,11 +7116,9 @@
           <w:color w:val="000000"/>
           <w:sz w:val="22"/>
           <w:szCs w:val="22"/>
-          <w:highlight w:val="yellow"/>
-        </w:rPr>
-        <w:t>oeuvre</w:t>
-      </w:r>
-      <w:proofErr w:type="spellEnd"/>
+        </w:rPr>
+        <w:t xml:space="preserve"> et la branche professionnelle. L’entreprise </w:t>
+      </w:r>
       <w:r>
         <w:rPr>
           <w:rFonts w:ascii="Calibri" w:hAnsi="Calibri" w:cs="Calibri"/>
@@ -6095,9 +7127,8 @@
           <w:color w:val="000000"/>
           <w:sz w:val="22"/>
           <w:szCs w:val="22"/>
-          <w:highlight w:val="yellow"/>
-        </w:rPr>
-        <w:t xml:space="preserve"> des règles sanitaires </w:t>
+        </w:rPr>
+        <w:t xml:space="preserve">informera le </w:t>
       </w:r>
       <w:r>
         <w:rPr>
@@ -6107,9 +7138,8 @@
           <w:color w:val="000000"/>
           <w:sz w:val="22"/>
           <w:szCs w:val="22"/>
-          <w:highlight w:val="yellow"/>
-        </w:rPr>
-        <w:t>exigées par le</w:t>
+        </w:rPr>
+        <w:t xml:space="preserve">stagiaire </w:t>
       </w:r>
       <w:r>
         <w:rPr>
@@ -6119,9 +7149,8 @@
           <w:color w:val="000000"/>
           <w:sz w:val="22"/>
           <w:szCs w:val="22"/>
-          <w:highlight w:val="yellow"/>
-        </w:rPr>
-        <w:t>s autorités</w:t>
+        </w:rPr>
+        <w:t xml:space="preserve">et le </w:t>
       </w:r>
       <w:r>
         <w:rPr>
@@ -6131,9 +7160,8 @@
           <w:color w:val="000000"/>
           <w:sz w:val="22"/>
           <w:szCs w:val="22"/>
-          <w:highlight w:val="yellow"/>
-        </w:rPr>
-        <w:t xml:space="preserve"> et la branche professionnelle</w:t>
+        </w:rPr>
+        <w:t>r</w:t>
       </w:r>
       <w:r>
         <w:rPr>
@@ -6143,9 +7171,8 @@
           <w:color w:val="000000"/>
           <w:sz w:val="22"/>
           <w:szCs w:val="22"/>
-          <w:highlight w:val="yellow"/>
-        </w:rPr>
-        <w:t xml:space="preserve">. L’entreprise </w:t>
+        </w:rPr>
+        <w:t xml:space="preserve">éférent </w:t>
       </w:r>
       <w:r>
         <w:rPr>
@@ -6155,9 +7182,8 @@
           <w:color w:val="000000"/>
           <w:sz w:val="22"/>
           <w:szCs w:val="22"/>
-          <w:highlight w:val="yellow"/>
-        </w:rPr>
-        <w:t xml:space="preserve">informera le </w:t>
+        </w:rPr>
+        <w:t>e</w:t>
       </w:r>
       <w:r>
         <w:rPr>
@@ -6167,9 +7193,8 @@
           <w:color w:val="000000"/>
           <w:sz w:val="22"/>
           <w:szCs w:val="22"/>
-          <w:highlight w:val="yellow"/>
-        </w:rPr>
-        <w:t xml:space="preserve">stagiaire </w:t>
+        </w:rPr>
+        <w:t xml:space="preserve">ntreprise de l’ADRAR du </w:t>
       </w:r>
       <w:r>
         <w:rPr>
@@ -6179,213 +7204,125 @@
           <w:color w:val="000000"/>
           <w:sz w:val="22"/>
           <w:szCs w:val="22"/>
-          <w:highlight w:val="yellow"/>
-        </w:rPr>
-        <w:t>et le</w:t>
-      </w:r>
-      <w:r>
-        <w:rPr>
-          <w:rFonts w:ascii="Calibri" w:hAnsi="Calibri" w:cs="Calibri"/>
-          <w:b/>
-          <w:snapToGrid w:val="0"/>
-          <w:color w:val="000000"/>
-          <w:sz w:val="22"/>
-          <w:szCs w:val="22"/>
-          <w:highlight w:val="yellow"/>
+        </w:rPr>
+        <w:t>protocole sanitaire en place.</w:t>
+      </w:r>
+    </w:p>
+    <w:p>
+      <w:pPr>
+        <w:jc w:val="both"/>
+        <w:rPr>
+          <w:rFonts w:ascii="Calibri" w:hAnsi="Calibri" w:cs="Calibri"/>
+          <w:sz w:val="22"/>
+          <w:szCs w:val="22"/>
+        </w:rPr>
+      </w:pPr>
+    </w:p>
+    <w:p>
+      <w:pPr>
+        <w:jc w:val="both"/>
+        <w:rPr>
+          <w:rFonts w:ascii="Calibri" w:hAnsi="Calibri" w:cs="Calibri"/>
+          <w:sz w:val="22"/>
+          <w:szCs w:val="22"/>
+        </w:rPr>
+      </w:pPr>
+      <w:r>
+        <w:rPr>
+          <w:rFonts w:ascii="Calibri" w:hAnsi="Calibri" w:cs="Calibri"/>
+          <w:sz w:val="22"/>
+          <w:szCs w:val="22"/>
+        </w:rPr>
+        <w:t>ADRAR Formation</w:t>
+      </w:r>
+      <w:r>
+        <w:rPr>
+          <w:rFonts w:ascii="Calibri" w:hAnsi="Calibri" w:cs="Calibri"/>
+          <w:sz w:val="22"/>
+          <w:szCs w:val="22"/>
+        </w:rPr>
+        <w:t xml:space="preserve"> a souscrit une assurance responsabilité civile pour couvrir tou</w:t>
+      </w:r>
+      <w:r>
+        <w:rPr>
+          <w:rFonts w:ascii="Calibri" w:hAnsi="Calibri" w:cs="Calibri"/>
+          <w:sz w:val="22"/>
+          <w:szCs w:val="22"/>
+        </w:rPr>
+        <w:t>te</w:t>
+      </w:r>
+      <w:r>
+        <w:rPr>
+          <w:rFonts w:ascii="Calibri" w:hAnsi="Calibri" w:cs="Calibri"/>
+          <w:sz w:val="22"/>
+          <w:szCs w:val="22"/>
+        </w:rPr>
+        <w:t xml:space="preserve">s les </w:t>
+      </w:r>
+      <w:r>
+        <w:rPr>
+          <w:rFonts w:ascii="Calibri" w:hAnsi="Calibri" w:cs="Calibri"/>
+          <w:sz w:val="22"/>
+          <w:szCs w:val="22"/>
+        </w:rPr>
+        <w:t xml:space="preserve">personnes </w:t>
+      </w:r>
+      <w:r>
+        <w:rPr>
+          <w:rFonts w:ascii="Calibri" w:hAnsi="Calibri" w:cs="Calibri"/>
+          <w:sz w:val="22"/>
+          <w:szCs w:val="22"/>
+        </w:rPr>
+        <w:t>inscrit</w:t>
+      </w:r>
+      <w:r>
+        <w:rPr>
+          <w:rFonts w:ascii="Calibri" w:hAnsi="Calibri" w:cs="Calibri"/>
+          <w:sz w:val="22"/>
+          <w:szCs w:val="22"/>
+        </w:rPr>
+        <w:t>e</w:t>
+      </w:r>
+      <w:r>
+        <w:rPr>
+          <w:rFonts w:ascii="Calibri" w:hAnsi="Calibri" w:cs="Calibri"/>
+          <w:sz w:val="22"/>
+          <w:szCs w:val="22"/>
+        </w:rPr>
+        <w:t>s dans ses prestations</w:t>
+      </w:r>
+      <w:r>
+        <w:rPr>
+          <w:rFonts w:ascii="Calibri" w:hAnsi="Calibri" w:cs="Calibri"/>
+          <w:sz w:val="22"/>
+          <w:szCs w:val="22"/>
+        </w:rPr>
+        <w:t>.</w:t>
+      </w:r>
+      <w:r>
+        <w:rPr>
+          <w:rFonts w:ascii="Calibri" w:hAnsi="Calibri" w:cs="Calibri"/>
+          <w:sz w:val="22"/>
+          <w:szCs w:val="22"/>
         </w:rPr>
         <w:t xml:space="preserve"> </w:t>
       </w:r>
       <w:r>
         <w:rPr>
           <w:rFonts w:ascii="Calibri" w:hAnsi="Calibri" w:cs="Calibri"/>
-          <w:b/>
-          <w:snapToGrid w:val="0"/>
-          <w:color w:val="000000"/>
-          <w:sz w:val="22"/>
-          <w:szCs w:val="22"/>
-          <w:highlight w:val="yellow"/>
-        </w:rPr>
-        <w:t>r</w:t>
-      </w:r>
-      <w:r>
-        <w:rPr>
-          <w:rFonts w:ascii="Calibri" w:hAnsi="Calibri" w:cs="Calibri"/>
-          <w:b/>
-          <w:snapToGrid w:val="0"/>
-          <w:color w:val="000000"/>
-          <w:sz w:val="22"/>
-          <w:szCs w:val="22"/>
-          <w:highlight w:val="yellow"/>
-        </w:rPr>
-        <w:t>éférent</w:t>
-      </w:r>
-      <w:r>
-        <w:rPr>
-          <w:rFonts w:ascii="Calibri" w:hAnsi="Calibri" w:cs="Calibri"/>
-          <w:b/>
-          <w:snapToGrid w:val="0"/>
-          <w:color w:val="000000"/>
-          <w:sz w:val="22"/>
-          <w:szCs w:val="22"/>
-          <w:highlight w:val="yellow"/>
-        </w:rPr>
-        <w:t xml:space="preserve"> </w:t>
-      </w:r>
-      <w:r>
-        <w:rPr>
-          <w:rFonts w:ascii="Calibri" w:hAnsi="Calibri" w:cs="Calibri"/>
-          <w:b/>
-          <w:snapToGrid w:val="0"/>
-          <w:color w:val="000000"/>
-          <w:sz w:val="22"/>
-          <w:szCs w:val="22"/>
-          <w:highlight w:val="yellow"/>
-        </w:rPr>
-        <w:t>e</w:t>
-      </w:r>
-      <w:r>
-        <w:rPr>
-          <w:rFonts w:ascii="Calibri" w:hAnsi="Calibri" w:cs="Calibri"/>
-          <w:b/>
-          <w:snapToGrid w:val="0"/>
-          <w:color w:val="000000"/>
-          <w:sz w:val="22"/>
-          <w:szCs w:val="22"/>
-          <w:highlight w:val="yellow"/>
-        </w:rPr>
-        <w:t xml:space="preserve">ntreprise de l’ADRAR </w:t>
-      </w:r>
-      <w:r>
-        <w:rPr>
-          <w:rFonts w:ascii="Calibri" w:hAnsi="Calibri" w:cs="Calibri"/>
-          <w:b/>
-          <w:snapToGrid w:val="0"/>
-          <w:color w:val="000000"/>
-          <w:sz w:val="22"/>
-          <w:szCs w:val="22"/>
-          <w:highlight w:val="yellow"/>
-        </w:rPr>
-        <w:t xml:space="preserve">du </w:t>
-      </w:r>
-      <w:r>
-        <w:rPr>
-          <w:rFonts w:ascii="Calibri" w:hAnsi="Calibri" w:cs="Calibri"/>
-          <w:b/>
-          <w:snapToGrid w:val="0"/>
-          <w:color w:val="000000"/>
-          <w:sz w:val="22"/>
-          <w:szCs w:val="22"/>
-          <w:highlight w:val="yellow"/>
-        </w:rPr>
-        <w:t>protocole sanitaire en place.</w:t>
-      </w:r>
-    </w:p>
-    <w:p>
-      <w:pPr>
-        <w:jc w:val="both"/>
-        <w:rPr>
-          <w:rFonts w:ascii="Calibri" w:hAnsi="Calibri" w:cs="Calibri"/>
-          <w:sz w:val="22"/>
-          <w:szCs w:val="22"/>
-        </w:rPr>
-      </w:pPr>
-    </w:p>
-    <w:p>
-      <w:pPr>
-        <w:jc w:val="both"/>
-        <w:rPr>
-          <w:rFonts w:ascii="Calibri" w:hAnsi="Calibri" w:cs="Calibri"/>
-          <w:sz w:val="22"/>
-          <w:szCs w:val="22"/>
-        </w:rPr>
-      </w:pPr>
-      <w:r>
-        <w:rPr>
-          <w:rFonts w:ascii="Calibri" w:hAnsi="Calibri" w:cs="Calibri"/>
-          <w:sz w:val="22"/>
-          <w:szCs w:val="22"/>
-        </w:rPr>
-        <w:t>ADRAR Formation</w:t>
-      </w:r>
-      <w:r>
-        <w:rPr>
-          <w:rFonts w:ascii="Calibri" w:hAnsi="Calibri" w:cs="Calibri"/>
-          <w:sz w:val="22"/>
-          <w:szCs w:val="22"/>
-        </w:rPr>
-        <w:t xml:space="preserve"> a souscrit une assurance responsabilité civile pour couvrir tou</w:t>
-      </w:r>
-      <w:r>
-        <w:rPr>
-          <w:rFonts w:ascii="Calibri" w:hAnsi="Calibri" w:cs="Calibri"/>
-          <w:sz w:val="22"/>
-          <w:szCs w:val="22"/>
-        </w:rPr>
-        <w:t>te</w:t>
-      </w:r>
-      <w:r>
-        <w:rPr>
-          <w:rFonts w:ascii="Calibri" w:hAnsi="Calibri" w:cs="Calibri"/>
-          <w:sz w:val="22"/>
-          <w:szCs w:val="22"/>
-        </w:rPr>
-        <w:t xml:space="preserve">s les </w:t>
-      </w:r>
-      <w:r>
-        <w:rPr>
-          <w:rFonts w:ascii="Calibri" w:hAnsi="Calibri" w:cs="Calibri"/>
-          <w:sz w:val="22"/>
-          <w:szCs w:val="22"/>
-        </w:rPr>
-        <w:t xml:space="preserve">personnes </w:t>
-      </w:r>
-      <w:r>
-        <w:rPr>
-          <w:rFonts w:ascii="Calibri" w:hAnsi="Calibri" w:cs="Calibri"/>
-          <w:sz w:val="22"/>
-          <w:szCs w:val="22"/>
-        </w:rPr>
-        <w:t>inscrit</w:t>
-      </w:r>
-      <w:r>
-        <w:rPr>
-          <w:rFonts w:ascii="Calibri" w:hAnsi="Calibri" w:cs="Calibri"/>
-          <w:sz w:val="22"/>
-          <w:szCs w:val="22"/>
-        </w:rPr>
-        <w:t>e</w:t>
-      </w:r>
-      <w:r>
-        <w:rPr>
-          <w:rFonts w:ascii="Calibri" w:hAnsi="Calibri" w:cs="Calibri"/>
-          <w:sz w:val="22"/>
-          <w:szCs w:val="22"/>
-        </w:rPr>
-        <w:t>s dans ses prestations</w:t>
-      </w:r>
-      <w:r>
-        <w:rPr>
-          <w:rFonts w:ascii="Calibri" w:hAnsi="Calibri" w:cs="Calibri"/>
-          <w:sz w:val="22"/>
-          <w:szCs w:val="22"/>
-        </w:rPr>
-        <w:t>.</w:t>
-      </w:r>
-      <w:r>
-        <w:rPr>
-          <w:rFonts w:ascii="Calibri" w:hAnsi="Calibri" w:cs="Calibri"/>
-          <w:sz w:val="22"/>
-          <w:szCs w:val="22"/>
-        </w:rPr>
-        <w:t xml:space="preserve"> </w:t>
-      </w:r>
-      <w:r>
-        <w:rPr>
-          <w:rFonts w:ascii="Calibri" w:hAnsi="Calibri" w:cs="Calibri"/>
-          <w:sz w:val="22"/>
-          <w:szCs w:val="22"/>
-        </w:rPr>
-        <w:t xml:space="preserve">En cas d'accident survenant au stagiaire, soit au cours du travail, soit au cours du trajet, le chef d'entreprise s'engage à prévenir </w:t>
+          <w:sz w:val="22"/>
+          <w:szCs w:val="22"/>
+        </w:rPr>
+        <w:t xml:space="preserve">En cas d'accident survenant au stagiaire, soit au cours du travail, soit au cours du trajet, </w:t>
+      </w:r>
+      <w:r>
+        <w:rPr>
+          <w:rFonts w:ascii="Calibri" w:hAnsi="Calibri" w:cs="Calibri"/>
+          <w:sz w:val="22"/>
+          <w:szCs w:val="22"/>
+        </w:rPr>
+        <w:lastRenderedPageBreak/>
+        <w:t xml:space="preserve">le chef d'entreprise s'engage à prévenir </w:t>
       </w:r>
       <w:r>
         <w:rPr>
@@ -8101,7 +9038,7 @@
 </file>
 
 <file path=word/endnotes.xml><?xml version="1.0" encoding="utf-8"?>
-<w:endnotes xmlns:wpc="http://schemas.microsoft.com/office/word/2010/wordprocessingCanvas" xmlns:cx="http://schemas.microsoft.com/office/drawing/2014/chartex" xmlns:cx1="http://schemas.microsoft.com/office/drawing/2015/9/8/chartex" xmlns:mc="http://schemas.openxmlformats.org/markup-compatibility/2006" xmlns:o="urn:schemas-microsoft-com:office:office" xmlns:r="http://schemas.openxmlformats.org/officeDocument/2006/relationships" xmlns:m="http://schemas.openxmlformats.org/officeDocument/2006/math" xmlns:v="urn:schemas-microsoft-com:vml" xmlns:wp14="http://schemas.microsoft.com/office/word/2010/wordprocessingDrawing" xmlns:wp="http://schemas.openxmlformats.org/drawingml/2006/wordprocessingDrawing" xmlns:w10="urn:schemas-microsoft-com:office:word" xmlns:w="http://schemas.openxmlformats.org/wordprocessingml/2006/main" xmlns:w14="http://schemas.microsoft.com/office/word/2010/wordml" xmlns:w15="http://schemas.microsoft.com/office/word/2012/wordml" xmlns:w16se="http://schemas.microsoft.com/office/word/2015/wordml/symex" xmlns:wpg="http://schemas.microsoft.com/office/word/2010/wordprocessingGroup" xmlns:wpi="http://schemas.microsoft.com/office/word/2010/wordprocessingInk" xmlns:wne="http://schemas.microsoft.com/office/word/2006/wordml" xmlns:wps="http://schemas.microsoft.com/office/word/2010/wordprocessingShape" mc:Ignorable="w14 w15 w16se wp14">
+<w:endnotes xmlns:wpc="http://schemas.microsoft.com/office/word/2010/wordprocessingCanvas" xmlns:cx="http://schemas.microsoft.com/office/drawing/2014/chartex" xmlns:mc="http://schemas.openxmlformats.org/markup-compatibility/2006" xmlns:o="urn:schemas-microsoft-com:office:office" xmlns:r="http://schemas.openxmlformats.org/officeDocument/2006/relationships" xmlns:m="http://schemas.openxmlformats.org/officeDocument/2006/math" xmlns:v="urn:schemas-microsoft-com:vml" xmlns:wp14="http://schemas.microsoft.com/office/word/2010/wordprocessingDrawing" xmlns:wp="http://schemas.openxmlformats.org/drawingml/2006/wordprocessingDrawing" xmlns:w10="urn:schemas-microsoft-com:office:word" xmlns:w="http://schemas.openxmlformats.org/wordprocessingml/2006/main" xmlns:w14="http://schemas.microsoft.com/office/word/2010/wordml" xmlns:w15="http://schemas.microsoft.com/office/word/2012/wordml" xmlns:w16se="http://schemas.microsoft.com/office/word/2015/wordml/symex" xmlns:wpg="http://schemas.microsoft.com/office/word/2010/wordprocessingGroup" xmlns:wpi="http://schemas.microsoft.com/office/word/2010/wordprocessingInk" xmlns:wne="http://schemas.microsoft.com/office/word/2006/wordml" xmlns:wps="http://schemas.microsoft.com/office/word/2010/wordprocessingShape" mc:Ignorable="w14 w15 w16se wp14">
   <w:endnote w:type="separator" w:id="-1">
     <w:p>
       <w:r>
@@ -8120,7 +9057,7 @@
 </file>
 
 <file path=word/footer1.xml><?xml version="1.0" encoding="utf-8"?>
-<w:ftr xmlns:wpc="http://schemas.microsoft.com/office/word/2010/wordprocessingCanvas" xmlns:cx="http://schemas.microsoft.com/office/drawing/2014/chartex" xmlns:cx1="http://schemas.microsoft.com/office/drawing/2015/9/8/chartex" xmlns:mc="http://schemas.openxmlformats.org/markup-compatibility/2006" xmlns:o="urn:schemas-microsoft-com:office:office" xmlns:r="http://schemas.openxmlformats.org/officeDocument/2006/relationships" xmlns:m="http://schemas.openxmlformats.org/officeDocument/2006/math" xmlns:v="urn:schemas-microsoft-com:vml" xmlns:wp14="http://schemas.microsoft.com/office/word/2010/wordprocessingDrawing" xmlns:wp="http://schemas.openxmlformats.org/drawingml/2006/wordprocessingDrawing" xmlns:w10="urn:schemas-microsoft-com:office:word" xmlns:w="http://schemas.openxmlformats.org/wordprocessingml/2006/main" xmlns:w14="http://schemas.microsoft.com/office/word/2010/wordml" xmlns:w15="http://schemas.microsoft.com/office/word/2012/wordml" xmlns:w16se="http://schemas.microsoft.com/office/word/2015/wordml/symex" xmlns:wpg="http://schemas.microsoft.com/office/word/2010/wordprocessingGroup" xmlns:wpi="http://schemas.microsoft.com/office/word/2010/wordprocessingInk" xmlns:wne="http://schemas.microsoft.com/office/word/2006/wordml" xmlns:wps="http://schemas.microsoft.com/office/word/2010/wordprocessingShape" mc:Ignorable="w14 w15 w16se wp14">
+<w:ftr xmlns:wpc="http://schemas.microsoft.com/office/word/2010/wordprocessingCanvas" xmlns:cx="http://schemas.microsoft.com/office/drawing/2014/chartex" xmlns:mc="http://schemas.openxmlformats.org/markup-compatibility/2006" xmlns:o="urn:schemas-microsoft-com:office:office" xmlns:r="http://schemas.openxmlformats.org/officeDocument/2006/relationships" xmlns:m="http://schemas.openxmlformats.org/officeDocument/2006/math" xmlns:v="urn:schemas-microsoft-com:vml" xmlns:wp14="http://schemas.microsoft.com/office/word/2010/wordprocessingDrawing" xmlns:wp="http://schemas.openxmlformats.org/drawingml/2006/wordprocessingDrawing" xmlns:w10="urn:schemas-microsoft-com:office:word" xmlns:w="http://schemas.openxmlformats.org/wordprocessingml/2006/main" xmlns:w14="http://schemas.microsoft.com/office/word/2010/wordml" xmlns:w15="http://schemas.microsoft.com/office/word/2012/wordml" xmlns:w16se="http://schemas.microsoft.com/office/word/2015/wordml/symex" xmlns:wpg="http://schemas.microsoft.com/office/word/2010/wordprocessingGroup" xmlns:wpi="http://schemas.microsoft.com/office/word/2010/wordprocessingInk" xmlns:wne="http://schemas.microsoft.com/office/word/2006/wordml" xmlns:wps="http://schemas.microsoft.com/office/word/2010/wordprocessingShape" mc:Ignorable="w14 w15 w16se wp14">
   <w:p>
     <w:pPr>
       <w:pStyle w:val="Pieddepage"/>
@@ -8520,7 +9457,15 @@
               <w:sz w:val="16"/>
               <w:szCs w:val="12"/>
             </w:rPr>
-            <w:t>10/10/2020</w:t>
+            <w:t>14/06</w:t>
+          </w:r>
+          <w:r>
+            <w:rPr>
+              <w:b/>
+              <w:sz w:val="16"/>
+              <w:szCs w:val="12"/>
+            </w:rPr>
+            <w:t>/2021</w:t>
           </w:r>
         </w:p>
       </w:tc>
@@ -8539,7 +9484,7 @@
 </file>
 
 <file path=word/footnotes.xml><?xml version="1.0" encoding="utf-8"?>
-<w:footnotes xmlns:wpc="http://schemas.microsoft.com/office/word/2010/wordprocessingCanvas" xmlns:cx="http://schemas.microsoft.com/office/drawing/2014/chartex" xmlns:cx1="http://schemas.microsoft.com/office/drawing/2015/9/8/chartex" xmlns:mc="http://schemas.openxmlformats.org/markup-compatibility/2006" xmlns:o="urn:schemas-microsoft-com:office:office" xmlns:r="http://schemas.openxmlformats.org/officeDocument/2006/relationships" xmlns:m="http://schemas.openxmlformats.org/officeDocument/2006/math" xmlns:v="urn:schemas-microsoft-com:vml" xmlns:wp14="http://schemas.microsoft.com/office/word/2010/wordprocessingDrawing" xmlns:wp="http://schemas.openxmlformats.org/drawingml/2006/wordprocessingDrawing" xmlns:w10="urn:schemas-microsoft-com:office:word" xmlns:w="http://schemas.openxmlformats.org/wordprocessingml/2006/main" xmlns:w14="http://schemas.microsoft.com/office/word/2010/wordml" xmlns:w15="http://schemas.microsoft.com/office/word/2012/wordml" xmlns:w16se="http://schemas.microsoft.com/office/word/2015/wordml/symex" xmlns:wpg="http://schemas.microsoft.com/office/word/2010/wordprocessingGroup" xmlns:wpi="http://schemas.microsoft.com/office/word/2010/wordprocessingInk" xmlns:wne="http://schemas.microsoft.com/office/word/2006/wordml" xmlns:wps="http://schemas.microsoft.com/office/word/2010/wordprocessingShape" mc:Ignorable="w14 w15 w16se wp14">
+<w:footnotes xmlns:wpc="http://schemas.microsoft.com/office/word/2010/wordprocessingCanvas" xmlns:cx="http://schemas.microsoft.com/office/drawing/2014/chartex" xmlns:mc="http://schemas.openxmlformats.org/markup-compatibility/2006" xmlns:o="urn:schemas-microsoft-com:office:office" xmlns:r="http://schemas.openxmlformats.org/officeDocument/2006/relationships" xmlns:m="http://schemas.openxmlformats.org/officeDocument/2006/math" xmlns:v="urn:schemas-microsoft-com:vml" xmlns:wp14="http://schemas.microsoft.com/office/word/2010/wordprocessingDrawing" xmlns:wp="http://schemas.openxmlformats.org/drawingml/2006/wordprocessingDrawing" xmlns:w10="urn:schemas-microsoft-com:office:word" xmlns:w="http://schemas.openxmlformats.org/wordprocessingml/2006/main" xmlns:w14="http://schemas.microsoft.com/office/word/2010/wordml" xmlns:w15="http://schemas.microsoft.com/office/word/2012/wordml" xmlns:w16se="http://schemas.microsoft.com/office/word/2015/wordml/symex" xmlns:wpg="http://schemas.microsoft.com/office/word/2010/wordprocessingGroup" xmlns:wpi="http://schemas.microsoft.com/office/word/2010/wordprocessingInk" xmlns:wne="http://schemas.microsoft.com/office/word/2006/wordml" xmlns:wps="http://schemas.microsoft.com/office/word/2010/wordprocessingShape" mc:Ignorable="w14 w15 w16se wp14">
   <w:footnote w:type="separator" w:id="-1">
     <w:p>
       <w:r>
@@ -8558,7 +9503,7 @@
 </file>
 
 <file path=word/header1.xml><?xml version="1.0" encoding="utf-8"?>
-<w:hdr xmlns:wpc="http://schemas.microsoft.com/office/word/2010/wordprocessingCanvas" xmlns:cx="http://schemas.microsoft.com/office/drawing/2014/chartex" xmlns:cx1="http://schemas.microsoft.com/office/drawing/2015/9/8/chartex" xmlns:mc="http://schemas.openxmlformats.org/markup-compatibility/2006" xmlns:o="urn:schemas-microsoft-com:office:office" xmlns:r="http://schemas.openxmlformats.org/officeDocument/2006/relationships" xmlns:m="http://schemas.openxmlformats.org/officeDocument/2006/math" xmlns:v="urn:schemas-microsoft-com:vml" xmlns:wp14="http://schemas.microsoft.com/office/word/2010/wordprocessingDrawing" xmlns:wp="http://schemas.openxmlformats.org/drawingml/2006/wordprocessingDrawing" xmlns:w10="urn:schemas-microsoft-com:office:word" xmlns:w="http://schemas.openxmlformats.org/wordprocessingml/2006/main" xmlns:w14="http://schemas.microsoft.com/office/word/2010/wordml" xmlns:w15="http://schemas.microsoft.com/office/word/2012/wordml" xmlns:w16se="http://schemas.microsoft.com/office/word/2015/wordml/symex" xmlns:wpg="http://schemas.microsoft.com/office/word/2010/wordprocessingGroup" xmlns:wpi="http://schemas.microsoft.com/office/word/2010/wordprocessingInk" xmlns:wne="http://schemas.microsoft.com/office/word/2006/wordml" xmlns:wps="http://schemas.microsoft.com/office/word/2010/wordprocessingShape" mc:Ignorable="w14 w15 w16se wp14">
+<w:hdr xmlns:wpc="http://schemas.microsoft.com/office/word/2010/wordprocessingCanvas" xmlns:cx="http://schemas.microsoft.com/office/drawing/2014/chartex" xmlns:mc="http://schemas.openxmlformats.org/markup-compatibility/2006" xmlns:o="urn:schemas-microsoft-com:office:office" xmlns:r="http://schemas.openxmlformats.org/officeDocument/2006/relationships" xmlns:m="http://schemas.openxmlformats.org/officeDocument/2006/math" xmlns:v="urn:schemas-microsoft-com:vml" xmlns:wp14="http://schemas.microsoft.com/office/word/2010/wordprocessingDrawing" xmlns:wp="http://schemas.openxmlformats.org/drawingml/2006/wordprocessingDrawing" xmlns:w10="urn:schemas-microsoft-com:office:word" xmlns:w="http://schemas.openxmlformats.org/wordprocessingml/2006/main" xmlns:w14="http://schemas.microsoft.com/office/word/2010/wordml" xmlns:w15="http://schemas.microsoft.com/office/word/2012/wordml" xmlns:w16se="http://schemas.microsoft.com/office/word/2015/wordml/symex" xmlns:wpg="http://schemas.microsoft.com/office/word/2010/wordprocessingGroup" xmlns:wpi="http://schemas.microsoft.com/office/word/2010/wordprocessingInk" xmlns:wne="http://schemas.microsoft.com/office/word/2006/wordml" xmlns:wps="http://schemas.microsoft.com/office/word/2010/wordprocessingShape" mc:Ignorable="w14 w15 w16se wp14">
   <w:p>
     <w:pPr>
       <w:pStyle w:val="En-tte"/>
@@ -8568,7 +9513,7 @@
         <w:noProof/>
       </w:rPr>
       <w:drawing>
-        <wp:anchor distT="0" distB="0" distL="114300" distR="114300" simplePos="0" relativeHeight="251657216" behindDoc="0" locked="0" layoutInCell="1" allowOverlap="1">
+        <wp:anchor distT="0" distB="0" distL="114300" distR="114300" simplePos="0" relativeHeight="251657216" behindDoc="0" locked="0" layoutInCell="1" allowOverlap="1" wp14:anchorId="2E5252AE" wp14:editId="273AB5DA">
           <wp:simplePos x="0" y="0"/>
           <wp:positionH relativeFrom="column">
             <wp:posOffset>3810</wp:posOffset>
@@ -8630,80 +9575,126 @@
         </wp:anchor>
       </w:drawing>
     </w:r>
-    <w:r>
-      <w:rPr>
-        <w:noProof/>
-      </w:rPr>
-      <w:drawing>
-        <wp:anchor distT="0" distB="0" distL="114300" distR="114300" simplePos="0" relativeHeight="251658240" behindDoc="0" locked="0" layoutInCell="1" allowOverlap="1">
-          <wp:simplePos x="0" y="0"/>
-          <wp:positionH relativeFrom="column">
-            <wp:posOffset>3566160</wp:posOffset>
-          </wp:positionH>
-          <wp:positionV relativeFrom="paragraph">
-            <wp:posOffset>-677545</wp:posOffset>
-          </wp:positionV>
-          <wp:extent cx="2552700" cy="819150"/>
-          <wp:effectExtent l="0" t="0" r="0" b="5080"/>
-          <wp:wrapNone/>
-          <wp:docPr id="2" name="Image 2" descr="Tryptique FSE nouveau logo"/>
-          <wp:cNvGraphicFramePr>
-            <a:graphicFrameLocks xmlns:a="http://schemas.openxmlformats.org/drawingml/2006/main" noChangeAspect="1"/>
-          </wp:cNvGraphicFramePr>
-          <a:graphic xmlns:a="http://schemas.openxmlformats.org/drawingml/2006/main">
-            <a:graphicData uri="http://schemas.openxmlformats.org/drawingml/2006/picture">
-              <pic:pic xmlns:pic="http://schemas.openxmlformats.org/drawingml/2006/picture">
-                <pic:nvPicPr>
-                  <pic:cNvPr id="0" name="Picture 2" descr="Tryptique FSE nouveau logo"/>
-                  <pic:cNvPicPr>
-                    <a:picLocks noChangeAspect="1" noChangeArrowheads="1"/>
-                  </pic:cNvPicPr>
-                </pic:nvPicPr>
-                <pic:blipFill>
-                  <a:blip r:embed="rId2">
-                    <a:extLst>
-                      <a:ext uri="{28A0092B-C50C-407E-A947-70E740481C1C}">
-                        <a14:useLocalDpi xmlns:a14="http://schemas.microsoft.com/office/drawing/2010/main" val="0"/>
-                      </a:ext>
-                    </a:extLst>
-                  </a:blip>
-                  <a:srcRect/>
-                  <a:stretch>
-                    <a:fillRect/>
-                  </a:stretch>
-                </pic:blipFill>
-                <pic:spPr bwMode="auto">
-                  <a:xfrm>
-                    <a:off x="0" y="0"/>
-                    <a:ext cx="2552700" cy="819150"/>
-                  </a:xfrm>
-                  <a:prstGeom prst="rect">
-                    <a:avLst/>
-                  </a:prstGeom>
-                  <a:noFill/>
-                  <a:ln>
-                    <a:noFill/>
-                  </a:ln>
-                </pic:spPr>
-              </pic:pic>
-            </a:graphicData>
-          </a:graphic>
-          <wp14:sizeRelH relativeFrom="page">
-            <wp14:pctWidth>0</wp14:pctWidth>
-          </wp14:sizeRelH>
-          <wp14:sizeRelV relativeFrom="page">
-            <wp14:pctHeight>0</wp14:pctHeight>
-          </wp14:sizeRelV>
-        </wp:anchor>
-      </w:drawing>
-    </w:r>
   </w:p>
 </w:hdr>
 </file>
 
 <file path=word/numbering.xml><?xml version="1.0" encoding="utf-8"?>
-<w:numbering xmlns:wpc="http://schemas.microsoft.com/office/word/2010/wordprocessingCanvas" xmlns:cx="http://schemas.microsoft.com/office/drawing/2014/chartex" xmlns:cx1="http://schemas.microsoft.com/office/drawing/2015/9/8/chartex" xmlns:mc="http://schemas.openxmlformats.org/markup-compatibility/2006" xmlns:o="urn:schemas-microsoft-com:office:office" xmlns:r="http://schemas.openxmlformats.org/officeDocument/2006/relationships" xmlns:m="http://schemas.openxmlformats.org/officeDocument/2006/math" xmlns:v="urn:schemas-microsoft-com:vml" xmlns:wp14="http://schemas.microsoft.com/office/word/2010/wordprocessingDrawing" xmlns:wp="http://schemas.openxmlformats.org/drawingml/2006/wordprocessingDrawing" xmlns:w10="urn:schemas-microsoft-com:office:word" xmlns:w="http://schemas.openxmlformats.org/wordprocessingml/2006/main" xmlns:w14="http://schemas.microsoft.com/office/word/2010/wordml" xmlns:w15="http://schemas.microsoft.com/office/word/2012/wordml" xmlns:w16se="http://schemas.microsoft.com/office/word/2015/wordml/symex" xmlns:wpg="http://schemas.microsoft.com/office/word/2010/wordprocessingGroup" xmlns:wpi="http://schemas.microsoft.com/office/word/2010/wordprocessingInk" xmlns:wne="http://schemas.microsoft.com/office/word/2006/wordml" xmlns:wps="http://schemas.microsoft.com/office/word/2010/wordprocessingShape" mc:Ignorable="w14 w15 w16se wp14">
+<w:numbering xmlns:wpc="http://schemas.microsoft.com/office/word/2010/wordprocessingCanvas" xmlns:cx="http://schemas.microsoft.com/office/drawing/2014/chartex" xmlns:mc="http://schemas.openxmlformats.org/markup-compatibility/2006" xmlns:o="urn:schemas-microsoft-com:office:office" xmlns:r="http://schemas.openxmlformats.org/officeDocument/2006/relationships" xmlns:m="http://schemas.openxmlformats.org/officeDocument/2006/math" xmlns:v="urn:schemas-microsoft-com:vml" xmlns:wp14="http://schemas.microsoft.com/office/word/2010/wordprocessingDrawing" xmlns:wp="http://schemas.openxmlformats.org/drawingml/2006/wordprocessingDrawing" xmlns:w10="urn:schemas-microsoft-com:office:word" xmlns:w="http://schemas.openxmlformats.org/wordprocessingml/2006/main" xmlns:w14="http://schemas.microsoft.com/office/word/2010/wordml" xmlns:w15="http://schemas.microsoft.com/office/word/2012/wordml" xmlns:w16se="http://schemas.microsoft.com/office/word/2015/wordml/symex" xmlns:wpg="http://schemas.microsoft.com/office/word/2010/wordprocessingGroup" xmlns:wpi="http://schemas.microsoft.com/office/word/2010/wordprocessingInk" xmlns:wne="http://schemas.microsoft.com/office/word/2006/wordml" xmlns:wps="http://schemas.microsoft.com/office/word/2010/wordprocessingShape" mc:Ignorable="w14 w15 w16se wp14">
   <w:abstractNum w:abstractNumId="0" w15:restartNumberingAfterBreak="0">
+    <w:nsid w:val="1EBC47FA"/>
+    <w:multiLevelType w:val="hybridMultilevel"/>
+    <w:tmpl w:val="2FB23CBA"/>
+    <w:lvl w:ilvl="0" w:tplc="0BE81350">
+      <w:start w:val="3"/>
+      <w:numFmt w:val="bullet"/>
+      <w:lvlText w:val="-"/>
+      <w:lvlJc w:val="left"/>
+      <w:pPr>
+        <w:ind w:left="720" w:hanging="360"/>
+      </w:pPr>
+      <w:rPr>
+        <w:rFonts w:ascii="Calibri" w:eastAsia="Times New Roman" w:hAnsi="Calibri" w:cs="Calibri" w:hint="default"/>
+      </w:rPr>
+    </w:lvl>
+    <w:lvl w:ilvl="1" w:tplc="040C0003" w:tentative="1">
+      <w:start w:val="1"/>
+      <w:numFmt w:val="bullet"/>
+      <w:lvlText w:val="o"/>
+      <w:lvlJc w:val="left"/>
+      <w:pPr>
+        <w:ind w:left="1440" w:hanging="360"/>
+      </w:pPr>
+      <w:rPr>
+        <w:rFonts w:ascii="Courier New" w:hAnsi="Courier New" w:cs="Courier New" w:hint="default"/>
+      </w:rPr>
+    </w:lvl>
+    <w:lvl w:ilvl="2" w:tplc="040C0005" w:tentative="1">
+      <w:start w:val="1"/>
+      <w:numFmt w:val="bullet"/>
+      <w:lvlText w:val=""/>
+      <w:lvlJc w:val="left"/>
+      <w:pPr>
+        <w:ind w:left="2160" w:hanging="360"/>
+      </w:pPr>
+      <w:rPr>
+        <w:rFonts w:ascii="Wingdings" w:hAnsi="Wingdings" w:hint="default"/>
+      </w:rPr>
+    </w:lvl>
+    <w:lvl w:ilvl="3" w:tplc="040C0001" w:tentative="1">
+      <w:start w:val="1"/>
+      <w:numFmt w:val="bullet"/>
+      <w:lvlText w:val=""/>
+      <w:lvlJc w:val="left"/>
+      <w:pPr>
+        <w:ind w:left="2880" w:hanging="360"/>
+      </w:pPr>
+      <w:rPr>
+        <w:rFonts w:ascii="Symbol" w:hAnsi="Symbol" w:hint="default"/>
+      </w:rPr>
+    </w:lvl>
+    <w:lvl w:ilvl="4" w:tplc="040C0003" w:tentative="1">
+      <w:start w:val="1"/>
+      <w:numFmt w:val="bullet"/>
+      <w:lvlText w:val="o"/>
+      <w:lvlJc w:val="left"/>
+      <w:pPr>
+        <w:ind w:left="3600" w:hanging="360"/>
+      </w:pPr>
+      <w:rPr>
+        <w:rFonts w:ascii="Courier New" w:hAnsi="Courier New" w:cs="Courier New" w:hint="default"/>
+      </w:rPr>
+    </w:lvl>
+    <w:lvl w:ilvl="5" w:tplc="040C0005" w:tentative="1">
+      <w:start w:val="1"/>
+      <w:numFmt w:val="bullet"/>
+      <w:lvlText w:val=""/>
+      <w:lvlJc w:val="left"/>
+      <w:pPr>
+        <w:ind w:left="4320" w:hanging="360"/>
+      </w:pPr>
+      <w:rPr>
+        <w:rFonts w:ascii="Wingdings" w:hAnsi="Wingdings" w:hint="default"/>
+      </w:rPr>
+    </w:lvl>
+    <w:lvl w:ilvl="6" w:tplc="040C0001" w:tentative="1">
+      <w:start w:val="1"/>
+      <w:numFmt w:val="bullet"/>
+      <w:lvlText w:val=""/>
+      <w:lvlJc w:val="left"/>
+      <w:pPr>
+        <w:ind w:left="5040" w:hanging="360"/>
+      </w:pPr>
+      <w:rPr>
+        <w:rFonts w:ascii="Symbol" w:hAnsi="Symbol" w:hint="default"/>
+      </w:rPr>
+    </w:lvl>
+    <w:lvl w:ilvl="7" w:tplc="040C0003" w:tentative="1">
+      <w:start w:val="1"/>
+      <w:numFmt w:val="bullet"/>
+      <w:lvlText w:val="o"/>
+      <w:lvlJc w:val="left"/>
+      <w:pPr>
+        <w:ind w:left="5760" w:hanging="360"/>
+      </w:pPr>
+      <w:rPr>
+        <w:rFonts w:ascii="Courier New" w:hAnsi="Courier New" w:cs="Courier New" w:hint="default"/>
+      </w:rPr>
+    </w:lvl>
+    <w:lvl w:ilvl="8" w:tplc="040C0005" w:tentative="1">
+      <w:start w:val="1"/>
+      <w:numFmt w:val="bullet"/>
+      <w:lvlText w:val=""/>
+      <w:lvlJc w:val="left"/>
+      <w:pPr>
+        <w:ind w:left="6480" w:hanging="360"/>
+      </w:pPr>
+      <w:rPr>
+        <w:rFonts w:ascii="Wingdings" w:hAnsi="Wingdings" w:hint="default"/>
+      </w:rPr>
+    </w:lvl>
+  </w:abstractNum>
+  <w:abstractNum w:abstractNumId="1" w15:restartNumberingAfterBreak="0">
     <w:nsid w:val="2C602A22"/>
     <w:multiLevelType w:val="hybridMultilevel"/>
     <w:tmpl w:val="FFA617E0"/>
@@ -8816,7 +9807,7 @@
       </w:rPr>
     </w:lvl>
   </w:abstractNum>
-  <w:abstractNum w:abstractNumId="1" w15:restartNumberingAfterBreak="0">
+  <w:abstractNum w:abstractNumId="2" w15:restartNumberingAfterBreak="0">
     <w:nsid w:val="2F726F2D"/>
     <w:multiLevelType w:val="singleLevel"/>
     <w:tmpl w:val="B9581BD4"/>
@@ -8836,7 +9827,7 @@
       </w:rPr>
     </w:lvl>
   </w:abstractNum>
-  <w:abstractNum w:abstractNumId="2" w15:restartNumberingAfterBreak="0">
+  <w:abstractNum w:abstractNumId="3" w15:restartNumberingAfterBreak="0">
     <w:nsid w:val="45631B2B"/>
     <w:multiLevelType w:val="hybridMultilevel"/>
     <w:tmpl w:val="60D2D668"/>
@@ -8949,7 +9940,7 @@
       </w:rPr>
     </w:lvl>
   </w:abstractNum>
-  <w:abstractNum w:abstractNumId="3" w15:restartNumberingAfterBreak="0">
+  <w:abstractNum w:abstractNumId="4" w15:restartNumberingAfterBreak="0">
     <w:nsid w:val="48936494"/>
     <w:multiLevelType w:val="hybridMultilevel"/>
     <w:tmpl w:val="8EC21770"/>
@@ -9062,7 +10053,7 @@
       </w:rPr>
     </w:lvl>
   </w:abstractNum>
-  <w:abstractNum w:abstractNumId="4" w15:restartNumberingAfterBreak="0">
+  <w:abstractNum w:abstractNumId="5" w15:restartNumberingAfterBreak="0">
     <w:nsid w:val="595A178D"/>
     <w:multiLevelType w:val="hybridMultilevel"/>
     <w:tmpl w:val="24CE7ED8"/>
@@ -9176,18 +10167,21 @@
     </w:lvl>
   </w:abstractNum>
   <w:num w:numId="1">
+    <w:abstractNumId w:val="2"/>
+  </w:num>
+  <w:num w:numId="2">
+    <w:abstractNumId w:val="3"/>
+  </w:num>
+  <w:num w:numId="3">
+    <w:abstractNumId w:val="5"/>
+  </w:num>
+  <w:num w:numId="4">
+    <w:abstractNumId w:val="4"/>
+  </w:num>
+  <w:num w:numId="5">
     <w:abstractNumId w:val="1"/>
   </w:num>
-  <w:num w:numId="2">
-    <w:abstractNumId w:val="2"/>
-  </w:num>
-  <w:num w:numId="3">
-    <w:abstractNumId w:val="4"/>
-  </w:num>
-  <w:num w:numId="4">
-    <w:abstractNumId w:val="3"/>
-  </w:num>
-  <w:num w:numId="5">
+  <w:num w:numId="6">
     <w:abstractNumId w:val="0"/>
   </w:num>
 </w:numbering>
@@ -9220,7 +10214,13 @@
     <w:lsdException w:name="Subtitle" w:qFormat="1"/>
     <w:lsdException w:name="Strong" w:qFormat="1"/>
     <w:lsdException w:name="Emphasis" w:qFormat="1"/>
+    <w:lsdException w:name="HTML Keyboard" w:semiHidden="1" w:unhideWhenUsed="1"/>
     <w:lsdException w:name="Normal Table" w:semiHidden="1" w:unhideWhenUsed="1"/>
+    <w:lsdException w:name="annotation subject" w:semiHidden="1" w:unhideWhenUsed="1"/>
+    <w:lsdException w:name="No List" w:semiHidden="1" w:unhideWhenUsed="1"/>
+    <w:lsdException w:name="Outline List 1" w:semiHidden="1" w:unhideWhenUsed="1"/>
+    <w:lsdException w:name="Outline List 2" w:semiHidden="1" w:unhideWhenUsed="1"/>
+    <w:lsdException w:name="Outline List 3" w:semiHidden="1" w:unhideWhenUsed="1"/>
     <w:lsdException w:name="Table Simple 1" w:semiHidden="1" w:unhideWhenUsed="1"/>
     <w:lsdException w:name="Table Simple 2" w:semiHidden="1" w:unhideWhenUsed="1"/>
     <w:lsdException w:name="Table Simple 3" w:semiHidden="1" w:unhideWhenUsed="1"/>
@@ -9263,6 +10263,7 @@
     <w:lsdException w:name="Table Web 1" w:semiHidden="1" w:unhideWhenUsed="1"/>
     <w:lsdException w:name="Table Web 2" w:semiHidden="1" w:unhideWhenUsed="1"/>
     <w:lsdException w:name="Table Web 3" w:semiHidden="1" w:unhideWhenUsed="1"/>
+    <w:lsdException w:name="Balloon Text" w:semiHidden="1" w:unhideWhenUsed="1"/>
     <w:lsdException w:name="Table Theme" w:semiHidden="1" w:unhideWhenUsed="1"/>
     <w:lsdException w:name="Placeholder Text" w:semiHidden="1" w:uiPriority="99"/>
     <w:lsdException w:name="No Spacing" w:uiPriority="1" w:qFormat="1"/>

</xml_diff>